<commit_message>
all reports working, with report option. Health needs tackling
</commit_message>
<xml_diff>
--- a/reports/templates/sd_general_report_template.new.02.docx
+++ b/reports/templates/sd_general_report_template.new.02.docx
@@ -631,7 +631,10 @@
     </w:p>
     <w:p>
       <w:pPr>
-        <w:rPr>
+        <w:pStyle w:val="Heading1"/>
+        <w:jc w:val="center"/>
+        <w:rPr>
+          <w:rFonts w:eastAsia="Times New Roman"/>
           <w:lang w:val="en-GB" w:eastAsia="en-GB"/>
         </w:rPr>
       </w:pPr>
@@ -650,7 +653,7 @@
           <w:rFonts w:eastAsia="Times New Roman"/>
           <w:lang w:val="en-GB" w:eastAsia="en-GB"/>
         </w:rPr>
-        <w:t>Location</w:t>
+        <w:t>Introduction</w:t>
       </w:r>
     </w:p>
     <w:p>
@@ -666,6 +669,2925 @@
           <w:lang w:val="en-GB" w:eastAsia="en-GB"/>
         </w:rPr>
       </w:pPr>
+      <w:r>
+        <w:rPr>
+          <w:lang w:val="en-GB" w:eastAsia="en-GB"/>
+        </w:rPr>
+        <w:t xml:space="preserve">Lorem ipsum </w:t>
+      </w:r>
+      <w:proofErr w:type="spellStart"/>
+      <w:r>
+        <w:rPr>
+          <w:lang w:val="en-GB" w:eastAsia="en-GB"/>
+        </w:rPr>
+        <w:t>dolor</w:t>
+      </w:r>
+      <w:proofErr w:type="spellEnd"/>
+      <w:r>
+        <w:rPr>
+          <w:lang w:val="en-GB" w:eastAsia="en-GB"/>
+        </w:rPr>
+        <w:t xml:space="preserve"> sit </w:t>
+      </w:r>
+      <w:proofErr w:type="spellStart"/>
+      <w:r>
+        <w:rPr>
+          <w:lang w:val="en-GB" w:eastAsia="en-GB"/>
+        </w:rPr>
+        <w:t>amet</w:t>
+      </w:r>
+      <w:proofErr w:type="spellEnd"/>
+      <w:r>
+        <w:rPr>
+          <w:lang w:val="en-GB" w:eastAsia="en-GB"/>
+        </w:rPr>
+        <w:t xml:space="preserve">, </w:t>
+      </w:r>
+      <w:proofErr w:type="spellStart"/>
+      <w:r>
+        <w:rPr>
+          <w:lang w:val="en-GB" w:eastAsia="en-GB"/>
+        </w:rPr>
+        <w:t>consectetur</w:t>
+      </w:r>
+      <w:proofErr w:type="spellEnd"/>
+      <w:r>
+        <w:rPr>
+          <w:lang w:val="en-GB" w:eastAsia="en-GB"/>
+        </w:rPr>
+        <w:t xml:space="preserve"> </w:t>
+      </w:r>
+      <w:proofErr w:type="spellStart"/>
+      <w:r>
+        <w:rPr>
+          <w:lang w:val="en-GB" w:eastAsia="en-GB"/>
+        </w:rPr>
+        <w:t>adipiscing</w:t>
+      </w:r>
+      <w:proofErr w:type="spellEnd"/>
+      <w:r>
+        <w:rPr>
+          <w:lang w:val="en-GB" w:eastAsia="en-GB"/>
+        </w:rPr>
+        <w:t xml:space="preserve"> </w:t>
+      </w:r>
+      <w:proofErr w:type="spellStart"/>
+      <w:r>
+        <w:rPr>
+          <w:lang w:val="en-GB" w:eastAsia="en-GB"/>
+        </w:rPr>
+        <w:t>elit</w:t>
+      </w:r>
+      <w:proofErr w:type="spellEnd"/>
+      <w:r>
+        <w:rPr>
+          <w:lang w:val="en-GB" w:eastAsia="en-GB"/>
+        </w:rPr>
+        <w:t xml:space="preserve">. </w:t>
+      </w:r>
+      <w:proofErr w:type="spellStart"/>
+      <w:r>
+        <w:rPr>
+          <w:lang w:val="en-GB" w:eastAsia="en-GB"/>
+        </w:rPr>
+        <w:t>Fusce</w:t>
+      </w:r>
+      <w:proofErr w:type="spellEnd"/>
+      <w:r>
+        <w:rPr>
+          <w:lang w:val="en-GB" w:eastAsia="en-GB"/>
+        </w:rPr>
+        <w:t xml:space="preserve"> </w:t>
+      </w:r>
+      <w:proofErr w:type="spellStart"/>
+      <w:r>
+        <w:rPr>
+          <w:lang w:val="en-GB" w:eastAsia="en-GB"/>
+        </w:rPr>
+        <w:t>sed</w:t>
+      </w:r>
+      <w:proofErr w:type="spellEnd"/>
+      <w:r>
+        <w:rPr>
+          <w:lang w:val="en-GB" w:eastAsia="en-GB"/>
+        </w:rPr>
+        <w:t xml:space="preserve"> </w:t>
+      </w:r>
+      <w:proofErr w:type="spellStart"/>
+      <w:r>
+        <w:rPr>
+          <w:lang w:val="en-GB" w:eastAsia="en-GB"/>
+        </w:rPr>
+        <w:t>risus</w:t>
+      </w:r>
+      <w:proofErr w:type="spellEnd"/>
+      <w:r>
+        <w:rPr>
+          <w:lang w:val="en-GB" w:eastAsia="en-GB"/>
+        </w:rPr>
+        <w:t xml:space="preserve"> </w:t>
+      </w:r>
+      <w:proofErr w:type="spellStart"/>
+      <w:r>
+        <w:rPr>
+          <w:lang w:val="en-GB" w:eastAsia="en-GB"/>
+        </w:rPr>
+        <w:t>aliquam</w:t>
+      </w:r>
+      <w:proofErr w:type="spellEnd"/>
+      <w:r>
+        <w:rPr>
+          <w:lang w:val="en-GB" w:eastAsia="en-GB"/>
+        </w:rPr>
+        <w:t xml:space="preserve">, </w:t>
+      </w:r>
+      <w:proofErr w:type="spellStart"/>
+      <w:r>
+        <w:rPr>
+          <w:lang w:val="en-GB" w:eastAsia="en-GB"/>
+        </w:rPr>
+        <w:t>aliquet</w:t>
+      </w:r>
+      <w:proofErr w:type="spellEnd"/>
+      <w:r>
+        <w:rPr>
+          <w:lang w:val="en-GB" w:eastAsia="en-GB"/>
+        </w:rPr>
+        <w:t xml:space="preserve"> </w:t>
+      </w:r>
+      <w:proofErr w:type="spellStart"/>
+      <w:r>
+        <w:rPr>
+          <w:lang w:val="en-GB" w:eastAsia="en-GB"/>
+        </w:rPr>
+        <w:t>sem</w:t>
+      </w:r>
+      <w:proofErr w:type="spellEnd"/>
+      <w:r>
+        <w:rPr>
+          <w:lang w:val="en-GB" w:eastAsia="en-GB"/>
+        </w:rPr>
+        <w:t xml:space="preserve"> </w:t>
+      </w:r>
+      <w:proofErr w:type="spellStart"/>
+      <w:r>
+        <w:rPr>
+          <w:lang w:val="en-GB" w:eastAsia="en-GB"/>
+        </w:rPr>
+        <w:t>nec</w:t>
+      </w:r>
+      <w:proofErr w:type="spellEnd"/>
+      <w:r>
+        <w:rPr>
+          <w:lang w:val="en-GB" w:eastAsia="en-GB"/>
+        </w:rPr>
+        <w:t xml:space="preserve">, </w:t>
+      </w:r>
+      <w:proofErr w:type="spellStart"/>
+      <w:r>
+        <w:rPr>
+          <w:lang w:val="en-GB" w:eastAsia="en-GB"/>
+        </w:rPr>
+        <w:t>facilisis</w:t>
+      </w:r>
+      <w:proofErr w:type="spellEnd"/>
+      <w:r>
+        <w:rPr>
+          <w:lang w:val="en-GB" w:eastAsia="en-GB"/>
+        </w:rPr>
+        <w:t xml:space="preserve"> </w:t>
+      </w:r>
+      <w:proofErr w:type="spellStart"/>
+      <w:r>
+        <w:rPr>
+          <w:lang w:val="en-GB" w:eastAsia="en-GB"/>
+        </w:rPr>
+        <w:t>sapien</w:t>
+      </w:r>
+      <w:proofErr w:type="spellEnd"/>
+      <w:r>
+        <w:rPr>
+          <w:lang w:val="en-GB" w:eastAsia="en-GB"/>
+        </w:rPr>
+        <w:t xml:space="preserve">. In </w:t>
+      </w:r>
+      <w:proofErr w:type="spellStart"/>
+      <w:r>
+        <w:rPr>
+          <w:lang w:val="en-GB" w:eastAsia="en-GB"/>
+        </w:rPr>
+        <w:t>elit</w:t>
+      </w:r>
+      <w:proofErr w:type="spellEnd"/>
+      <w:r>
+        <w:rPr>
+          <w:lang w:val="en-GB" w:eastAsia="en-GB"/>
+        </w:rPr>
+        <w:t xml:space="preserve"> </w:t>
+      </w:r>
+      <w:proofErr w:type="spellStart"/>
+      <w:r>
+        <w:rPr>
+          <w:lang w:val="en-GB" w:eastAsia="en-GB"/>
+        </w:rPr>
+        <w:t>neque</w:t>
+      </w:r>
+      <w:proofErr w:type="spellEnd"/>
+      <w:r>
+        <w:rPr>
+          <w:lang w:val="en-GB" w:eastAsia="en-GB"/>
+        </w:rPr>
+        <w:t xml:space="preserve">, </w:t>
+      </w:r>
+      <w:proofErr w:type="spellStart"/>
+      <w:r>
+        <w:rPr>
+          <w:lang w:val="en-GB" w:eastAsia="en-GB"/>
+        </w:rPr>
+        <w:t>efficitur</w:t>
+      </w:r>
+      <w:proofErr w:type="spellEnd"/>
+      <w:r>
+        <w:rPr>
+          <w:lang w:val="en-GB" w:eastAsia="en-GB"/>
+        </w:rPr>
+        <w:t xml:space="preserve"> </w:t>
+      </w:r>
+      <w:proofErr w:type="spellStart"/>
+      <w:r>
+        <w:rPr>
+          <w:lang w:val="en-GB" w:eastAsia="en-GB"/>
+        </w:rPr>
+        <w:t>eu</w:t>
+      </w:r>
+      <w:proofErr w:type="spellEnd"/>
+      <w:r>
+        <w:rPr>
+          <w:lang w:val="en-GB" w:eastAsia="en-GB"/>
+        </w:rPr>
+        <w:t xml:space="preserve"> </w:t>
+      </w:r>
+      <w:proofErr w:type="spellStart"/>
+      <w:r>
+        <w:rPr>
+          <w:lang w:val="en-GB" w:eastAsia="en-GB"/>
+        </w:rPr>
+        <w:t>leo</w:t>
+      </w:r>
+      <w:proofErr w:type="spellEnd"/>
+      <w:r>
+        <w:rPr>
+          <w:lang w:val="en-GB" w:eastAsia="en-GB"/>
+        </w:rPr>
+        <w:t xml:space="preserve"> </w:t>
+      </w:r>
+      <w:proofErr w:type="spellStart"/>
+      <w:r>
+        <w:rPr>
+          <w:lang w:val="en-GB" w:eastAsia="en-GB"/>
+        </w:rPr>
+        <w:t>sed</w:t>
+      </w:r>
+      <w:proofErr w:type="spellEnd"/>
+      <w:r>
+        <w:rPr>
+          <w:lang w:val="en-GB" w:eastAsia="en-GB"/>
+        </w:rPr>
+        <w:t xml:space="preserve">, </w:t>
+      </w:r>
+      <w:proofErr w:type="spellStart"/>
+      <w:r>
+        <w:rPr>
+          <w:lang w:val="en-GB" w:eastAsia="en-GB"/>
+        </w:rPr>
+        <w:t>consequat</w:t>
+      </w:r>
+      <w:proofErr w:type="spellEnd"/>
+      <w:r>
+        <w:rPr>
+          <w:lang w:val="en-GB" w:eastAsia="en-GB"/>
+        </w:rPr>
+        <w:t xml:space="preserve"> </w:t>
+      </w:r>
+      <w:proofErr w:type="spellStart"/>
+      <w:r>
+        <w:rPr>
+          <w:lang w:val="en-GB" w:eastAsia="en-GB"/>
+        </w:rPr>
+        <w:t>vulputate</w:t>
+      </w:r>
+      <w:proofErr w:type="spellEnd"/>
+      <w:r>
+        <w:rPr>
+          <w:lang w:val="en-GB" w:eastAsia="en-GB"/>
+        </w:rPr>
+        <w:t xml:space="preserve"> </w:t>
+      </w:r>
+      <w:proofErr w:type="spellStart"/>
+      <w:r>
+        <w:rPr>
+          <w:lang w:val="en-GB" w:eastAsia="en-GB"/>
+        </w:rPr>
+        <w:t>nunc</w:t>
+      </w:r>
+      <w:proofErr w:type="spellEnd"/>
+      <w:r>
+        <w:rPr>
+          <w:lang w:val="en-GB" w:eastAsia="en-GB"/>
+        </w:rPr>
+        <w:t xml:space="preserve">. </w:t>
+      </w:r>
+      <w:proofErr w:type="spellStart"/>
+      <w:r>
+        <w:rPr>
+          <w:lang w:val="en-GB" w:eastAsia="en-GB"/>
+        </w:rPr>
+        <w:t>Nulla</w:t>
+      </w:r>
+      <w:proofErr w:type="spellEnd"/>
+      <w:r>
+        <w:rPr>
+          <w:lang w:val="en-GB" w:eastAsia="en-GB"/>
+        </w:rPr>
+        <w:t xml:space="preserve"> </w:t>
+      </w:r>
+      <w:proofErr w:type="spellStart"/>
+      <w:r>
+        <w:rPr>
+          <w:lang w:val="en-GB" w:eastAsia="en-GB"/>
+        </w:rPr>
+        <w:t>est</w:t>
+      </w:r>
+      <w:proofErr w:type="spellEnd"/>
+      <w:r>
+        <w:rPr>
+          <w:lang w:val="en-GB" w:eastAsia="en-GB"/>
+        </w:rPr>
+        <w:t xml:space="preserve"> ante, pulvinar ac </w:t>
+      </w:r>
+      <w:proofErr w:type="spellStart"/>
+      <w:r>
+        <w:rPr>
+          <w:lang w:val="en-GB" w:eastAsia="en-GB"/>
+        </w:rPr>
+        <w:t>elit</w:t>
+      </w:r>
+      <w:proofErr w:type="spellEnd"/>
+      <w:r>
+        <w:rPr>
+          <w:lang w:val="en-GB" w:eastAsia="en-GB"/>
+        </w:rPr>
+        <w:t xml:space="preserve"> </w:t>
+      </w:r>
+      <w:proofErr w:type="spellStart"/>
+      <w:r>
+        <w:rPr>
+          <w:lang w:val="en-GB" w:eastAsia="en-GB"/>
+        </w:rPr>
+        <w:t>venenatis</w:t>
+      </w:r>
+      <w:proofErr w:type="spellEnd"/>
+      <w:r>
+        <w:rPr>
+          <w:lang w:val="en-GB" w:eastAsia="en-GB"/>
+        </w:rPr>
+        <w:t xml:space="preserve">, </w:t>
+      </w:r>
+      <w:proofErr w:type="spellStart"/>
+      <w:r>
+        <w:rPr>
+          <w:lang w:val="en-GB" w:eastAsia="en-GB"/>
+        </w:rPr>
+        <w:t>finibus</w:t>
+      </w:r>
+      <w:proofErr w:type="spellEnd"/>
+      <w:r>
+        <w:rPr>
+          <w:lang w:val="en-GB" w:eastAsia="en-GB"/>
+        </w:rPr>
+        <w:t xml:space="preserve"> </w:t>
+      </w:r>
+      <w:proofErr w:type="spellStart"/>
+      <w:r>
+        <w:rPr>
+          <w:lang w:val="en-GB" w:eastAsia="en-GB"/>
+        </w:rPr>
+        <w:t>malesuada</w:t>
+      </w:r>
+      <w:proofErr w:type="spellEnd"/>
+      <w:r>
+        <w:rPr>
+          <w:lang w:val="en-GB" w:eastAsia="en-GB"/>
+        </w:rPr>
+        <w:t xml:space="preserve"> </w:t>
+      </w:r>
+      <w:proofErr w:type="spellStart"/>
+      <w:r>
+        <w:rPr>
+          <w:lang w:val="en-GB" w:eastAsia="en-GB"/>
+        </w:rPr>
+        <w:t>tellus</w:t>
+      </w:r>
+      <w:proofErr w:type="spellEnd"/>
+      <w:r>
+        <w:rPr>
+          <w:lang w:val="en-GB" w:eastAsia="en-GB"/>
+        </w:rPr>
+        <w:t xml:space="preserve">. </w:t>
+      </w:r>
+      <w:proofErr w:type="spellStart"/>
+      <w:r>
+        <w:rPr>
+          <w:lang w:val="en-GB" w:eastAsia="en-GB"/>
+        </w:rPr>
+        <w:t>Suspendisse</w:t>
+      </w:r>
+      <w:proofErr w:type="spellEnd"/>
+      <w:r>
+        <w:rPr>
+          <w:lang w:val="en-GB" w:eastAsia="en-GB"/>
+        </w:rPr>
+        <w:t xml:space="preserve"> </w:t>
+      </w:r>
+      <w:proofErr w:type="spellStart"/>
+      <w:r>
+        <w:rPr>
+          <w:lang w:val="en-GB" w:eastAsia="en-GB"/>
+        </w:rPr>
+        <w:t>dapibus</w:t>
+      </w:r>
+      <w:proofErr w:type="spellEnd"/>
+      <w:r>
+        <w:rPr>
+          <w:lang w:val="en-GB" w:eastAsia="en-GB"/>
+        </w:rPr>
+        <w:t xml:space="preserve"> </w:t>
+      </w:r>
+      <w:proofErr w:type="spellStart"/>
+      <w:r>
+        <w:rPr>
+          <w:lang w:val="en-GB" w:eastAsia="en-GB"/>
+        </w:rPr>
+        <w:t>augue</w:t>
+      </w:r>
+      <w:proofErr w:type="spellEnd"/>
+      <w:r>
+        <w:rPr>
+          <w:lang w:val="en-GB" w:eastAsia="en-GB"/>
+        </w:rPr>
+        <w:t xml:space="preserve"> </w:t>
+      </w:r>
+      <w:proofErr w:type="spellStart"/>
+      <w:r>
+        <w:rPr>
+          <w:lang w:val="en-GB" w:eastAsia="en-GB"/>
+        </w:rPr>
+        <w:t>nulla</w:t>
+      </w:r>
+      <w:proofErr w:type="spellEnd"/>
+      <w:r>
+        <w:rPr>
+          <w:lang w:val="en-GB" w:eastAsia="en-GB"/>
+        </w:rPr>
+        <w:t xml:space="preserve">, </w:t>
+      </w:r>
+      <w:proofErr w:type="spellStart"/>
+      <w:r>
+        <w:rPr>
+          <w:lang w:val="en-GB" w:eastAsia="en-GB"/>
+        </w:rPr>
+        <w:t>sed</w:t>
+      </w:r>
+      <w:proofErr w:type="spellEnd"/>
+      <w:r>
+        <w:rPr>
+          <w:lang w:val="en-GB" w:eastAsia="en-GB"/>
+        </w:rPr>
+        <w:t xml:space="preserve"> </w:t>
+      </w:r>
+      <w:proofErr w:type="spellStart"/>
+      <w:r>
+        <w:rPr>
+          <w:lang w:val="en-GB" w:eastAsia="en-GB"/>
+        </w:rPr>
+        <w:t>faucibus</w:t>
+      </w:r>
+      <w:proofErr w:type="spellEnd"/>
+      <w:r>
+        <w:rPr>
+          <w:lang w:val="en-GB" w:eastAsia="en-GB"/>
+        </w:rPr>
+        <w:t xml:space="preserve"> </w:t>
+      </w:r>
+      <w:proofErr w:type="spellStart"/>
+      <w:r>
+        <w:rPr>
+          <w:lang w:val="en-GB" w:eastAsia="en-GB"/>
+        </w:rPr>
+        <w:t>orci</w:t>
+      </w:r>
+      <w:proofErr w:type="spellEnd"/>
+      <w:r>
+        <w:rPr>
+          <w:lang w:val="en-GB" w:eastAsia="en-GB"/>
+        </w:rPr>
+        <w:t xml:space="preserve"> </w:t>
+      </w:r>
+      <w:proofErr w:type="spellStart"/>
+      <w:r>
+        <w:rPr>
+          <w:lang w:val="en-GB" w:eastAsia="en-GB"/>
+        </w:rPr>
+        <w:t>iaculis</w:t>
+      </w:r>
+      <w:proofErr w:type="spellEnd"/>
+      <w:r>
+        <w:rPr>
+          <w:lang w:val="en-GB" w:eastAsia="en-GB"/>
+        </w:rPr>
+        <w:t xml:space="preserve"> ac. </w:t>
+      </w:r>
+      <w:proofErr w:type="spellStart"/>
+      <w:r>
+        <w:rPr>
+          <w:lang w:val="en-GB" w:eastAsia="en-GB"/>
+        </w:rPr>
+        <w:t>Phasellus</w:t>
+      </w:r>
+      <w:proofErr w:type="spellEnd"/>
+      <w:r>
+        <w:rPr>
+          <w:lang w:val="en-GB" w:eastAsia="en-GB"/>
+        </w:rPr>
+        <w:t xml:space="preserve"> </w:t>
+      </w:r>
+      <w:proofErr w:type="spellStart"/>
+      <w:r>
+        <w:rPr>
+          <w:lang w:val="en-GB" w:eastAsia="en-GB"/>
+        </w:rPr>
+        <w:t>sed</w:t>
+      </w:r>
+      <w:proofErr w:type="spellEnd"/>
+      <w:r>
+        <w:rPr>
+          <w:lang w:val="en-GB" w:eastAsia="en-GB"/>
+        </w:rPr>
+        <w:t xml:space="preserve"> </w:t>
+      </w:r>
+      <w:proofErr w:type="spellStart"/>
+      <w:r>
+        <w:rPr>
+          <w:lang w:val="en-GB" w:eastAsia="en-GB"/>
+        </w:rPr>
+        <w:t>sem</w:t>
+      </w:r>
+      <w:proofErr w:type="spellEnd"/>
+      <w:r>
+        <w:rPr>
+          <w:lang w:val="en-GB" w:eastAsia="en-GB"/>
+        </w:rPr>
+        <w:t xml:space="preserve"> at </w:t>
+      </w:r>
+      <w:proofErr w:type="spellStart"/>
+      <w:r>
+        <w:rPr>
+          <w:lang w:val="en-GB" w:eastAsia="en-GB"/>
+        </w:rPr>
+        <w:t>massa</w:t>
+      </w:r>
+      <w:proofErr w:type="spellEnd"/>
+      <w:r>
+        <w:rPr>
+          <w:lang w:val="en-GB" w:eastAsia="en-GB"/>
+        </w:rPr>
+        <w:t xml:space="preserve"> </w:t>
+      </w:r>
+      <w:proofErr w:type="spellStart"/>
+      <w:r>
+        <w:rPr>
+          <w:lang w:val="en-GB" w:eastAsia="en-GB"/>
+        </w:rPr>
+        <w:t>mollis</w:t>
+      </w:r>
+      <w:proofErr w:type="spellEnd"/>
+      <w:r>
+        <w:rPr>
+          <w:lang w:val="en-GB" w:eastAsia="en-GB"/>
+        </w:rPr>
+        <w:t xml:space="preserve"> </w:t>
+      </w:r>
+      <w:proofErr w:type="spellStart"/>
+      <w:r>
+        <w:rPr>
+          <w:lang w:val="en-GB" w:eastAsia="en-GB"/>
+        </w:rPr>
+        <w:t>mollis</w:t>
+      </w:r>
+      <w:proofErr w:type="spellEnd"/>
+      <w:r>
+        <w:rPr>
+          <w:lang w:val="en-GB" w:eastAsia="en-GB"/>
+        </w:rPr>
+        <w:t xml:space="preserve"> </w:t>
+      </w:r>
+      <w:proofErr w:type="spellStart"/>
+      <w:r>
+        <w:rPr>
+          <w:lang w:val="en-GB" w:eastAsia="en-GB"/>
+        </w:rPr>
+        <w:t>ut</w:t>
+      </w:r>
+      <w:proofErr w:type="spellEnd"/>
+      <w:r>
+        <w:rPr>
+          <w:lang w:val="en-GB" w:eastAsia="en-GB"/>
+        </w:rPr>
+        <w:t xml:space="preserve"> </w:t>
+      </w:r>
+      <w:proofErr w:type="spellStart"/>
+      <w:r>
+        <w:rPr>
+          <w:lang w:val="en-GB" w:eastAsia="en-GB"/>
+        </w:rPr>
+        <w:t>sed</w:t>
+      </w:r>
+      <w:proofErr w:type="spellEnd"/>
+      <w:r>
+        <w:rPr>
+          <w:lang w:val="en-GB" w:eastAsia="en-GB"/>
+        </w:rPr>
+        <w:t xml:space="preserve"> </w:t>
+      </w:r>
+      <w:proofErr w:type="spellStart"/>
+      <w:r>
+        <w:rPr>
+          <w:lang w:val="en-GB" w:eastAsia="en-GB"/>
+        </w:rPr>
+        <w:t>risus</w:t>
+      </w:r>
+      <w:proofErr w:type="spellEnd"/>
+      <w:r>
+        <w:rPr>
+          <w:lang w:val="en-GB" w:eastAsia="en-GB"/>
+        </w:rPr>
+        <w:t xml:space="preserve">. </w:t>
+      </w:r>
+      <w:proofErr w:type="spellStart"/>
+      <w:r>
+        <w:rPr>
+          <w:lang w:val="en-GB" w:eastAsia="en-GB"/>
+        </w:rPr>
+        <w:t>Sed</w:t>
+      </w:r>
+      <w:proofErr w:type="spellEnd"/>
+      <w:r>
+        <w:rPr>
+          <w:lang w:val="en-GB" w:eastAsia="en-GB"/>
+        </w:rPr>
+        <w:t xml:space="preserve"> id </w:t>
+      </w:r>
+      <w:proofErr w:type="spellStart"/>
+      <w:r>
+        <w:rPr>
+          <w:lang w:val="en-GB" w:eastAsia="en-GB"/>
+        </w:rPr>
+        <w:t>est</w:t>
+      </w:r>
+      <w:proofErr w:type="spellEnd"/>
+      <w:r>
+        <w:rPr>
+          <w:lang w:val="en-GB" w:eastAsia="en-GB"/>
+        </w:rPr>
+        <w:t xml:space="preserve"> </w:t>
+      </w:r>
+      <w:proofErr w:type="spellStart"/>
+      <w:r>
+        <w:rPr>
+          <w:lang w:val="en-GB" w:eastAsia="en-GB"/>
+        </w:rPr>
+        <w:t>nunc</w:t>
+      </w:r>
+      <w:proofErr w:type="spellEnd"/>
+      <w:r>
+        <w:rPr>
+          <w:lang w:val="en-GB" w:eastAsia="en-GB"/>
+        </w:rPr>
+        <w:t xml:space="preserve">. Aenean </w:t>
+      </w:r>
+      <w:proofErr w:type="spellStart"/>
+      <w:r>
+        <w:rPr>
+          <w:lang w:val="en-GB" w:eastAsia="en-GB"/>
+        </w:rPr>
+        <w:t>eget</w:t>
+      </w:r>
+      <w:proofErr w:type="spellEnd"/>
+      <w:r>
+        <w:rPr>
+          <w:lang w:val="en-GB" w:eastAsia="en-GB"/>
+        </w:rPr>
+        <w:t xml:space="preserve"> </w:t>
+      </w:r>
+      <w:proofErr w:type="spellStart"/>
+      <w:r>
+        <w:rPr>
+          <w:lang w:val="en-GB" w:eastAsia="en-GB"/>
+        </w:rPr>
+        <w:t>lacus</w:t>
+      </w:r>
+      <w:proofErr w:type="spellEnd"/>
+      <w:r>
+        <w:rPr>
+          <w:lang w:val="en-GB" w:eastAsia="en-GB"/>
+        </w:rPr>
+        <w:t xml:space="preserve"> at ante </w:t>
+      </w:r>
+      <w:proofErr w:type="spellStart"/>
+      <w:r>
+        <w:rPr>
+          <w:lang w:val="en-GB" w:eastAsia="en-GB"/>
+        </w:rPr>
+        <w:t>accumsan</w:t>
+      </w:r>
+      <w:proofErr w:type="spellEnd"/>
+      <w:r>
+        <w:rPr>
+          <w:lang w:val="en-GB" w:eastAsia="en-GB"/>
+        </w:rPr>
+        <w:t xml:space="preserve"> </w:t>
+      </w:r>
+      <w:proofErr w:type="spellStart"/>
+      <w:r>
+        <w:rPr>
+          <w:lang w:val="en-GB" w:eastAsia="en-GB"/>
+        </w:rPr>
+        <w:t>laoreet</w:t>
+      </w:r>
+      <w:proofErr w:type="spellEnd"/>
+      <w:r>
+        <w:rPr>
+          <w:lang w:val="en-GB" w:eastAsia="en-GB"/>
+        </w:rPr>
+        <w:t>.</w:t>
+      </w:r>
+    </w:p>
+    <w:p>
+      <w:pPr>
+        <w:rPr>
+          <w:lang w:val="en-GB" w:eastAsia="en-GB"/>
+        </w:rPr>
+      </w:pPr>
+      <w:r>
+        <w:rPr>
+          <w:lang w:val="en-GB" w:eastAsia="en-GB"/>
+        </w:rPr>
+        <w:t xml:space="preserve">Nunc </w:t>
+      </w:r>
+      <w:proofErr w:type="spellStart"/>
+      <w:r>
+        <w:rPr>
+          <w:lang w:val="en-GB" w:eastAsia="en-GB"/>
+        </w:rPr>
+        <w:t>vulputate</w:t>
+      </w:r>
+      <w:proofErr w:type="spellEnd"/>
+      <w:r>
+        <w:rPr>
+          <w:lang w:val="en-GB" w:eastAsia="en-GB"/>
+        </w:rPr>
+        <w:t xml:space="preserve"> </w:t>
+      </w:r>
+      <w:proofErr w:type="spellStart"/>
+      <w:r>
+        <w:rPr>
+          <w:lang w:val="en-GB" w:eastAsia="en-GB"/>
+        </w:rPr>
+        <w:t>metus</w:t>
+      </w:r>
+      <w:proofErr w:type="spellEnd"/>
+      <w:r>
+        <w:rPr>
+          <w:lang w:val="en-GB" w:eastAsia="en-GB"/>
+        </w:rPr>
+        <w:t xml:space="preserve"> at lorem </w:t>
+      </w:r>
+      <w:proofErr w:type="spellStart"/>
+      <w:r>
+        <w:rPr>
+          <w:lang w:val="en-GB" w:eastAsia="en-GB"/>
+        </w:rPr>
+        <w:t>placerat</w:t>
+      </w:r>
+      <w:proofErr w:type="spellEnd"/>
+      <w:r>
+        <w:rPr>
+          <w:lang w:val="en-GB" w:eastAsia="en-GB"/>
+        </w:rPr>
+        <w:t xml:space="preserve"> </w:t>
+      </w:r>
+      <w:proofErr w:type="spellStart"/>
+      <w:r>
+        <w:rPr>
+          <w:lang w:val="en-GB" w:eastAsia="en-GB"/>
+        </w:rPr>
+        <w:t>consequat</w:t>
+      </w:r>
+      <w:proofErr w:type="spellEnd"/>
+      <w:r>
+        <w:rPr>
+          <w:lang w:val="en-GB" w:eastAsia="en-GB"/>
+        </w:rPr>
+        <w:t xml:space="preserve">. Donec </w:t>
+      </w:r>
+      <w:proofErr w:type="spellStart"/>
+      <w:r>
+        <w:rPr>
+          <w:lang w:val="en-GB" w:eastAsia="en-GB"/>
+        </w:rPr>
+        <w:t>scelerisque</w:t>
+      </w:r>
+      <w:proofErr w:type="spellEnd"/>
+      <w:r>
+        <w:rPr>
+          <w:lang w:val="en-GB" w:eastAsia="en-GB"/>
+        </w:rPr>
+        <w:t xml:space="preserve"> </w:t>
+      </w:r>
+      <w:proofErr w:type="spellStart"/>
+      <w:r>
+        <w:rPr>
+          <w:lang w:val="en-GB" w:eastAsia="en-GB"/>
+        </w:rPr>
+        <w:t>malesuada</w:t>
+      </w:r>
+      <w:proofErr w:type="spellEnd"/>
+      <w:r>
+        <w:rPr>
+          <w:lang w:val="en-GB" w:eastAsia="en-GB"/>
+        </w:rPr>
+        <w:t xml:space="preserve"> </w:t>
+      </w:r>
+      <w:proofErr w:type="spellStart"/>
+      <w:r>
+        <w:rPr>
+          <w:lang w:val="en-GB" w:eastAsia="en-GB"/>
+        </w:rPr>
+        <w:t>nibh</w:t>
+      </w:r>
+      <w:proofErr w:type="spellEnd"/>
+      <w:r>
+        <w:rPr>
+          <w:lang w:val="en-GB" w:eastAsia="en-GB"/>
+        </w:rPr>
+        <w:t xml:space="preserve"> </w:t>
+      </w:r>
+      <w:proofErr w:type="spellStart"/>
+      <w:r>
+        <w:rPr>
+          <w:lang w:val="en-GB" w:eastAsia="en-GB"/>
+        </w:rPr>
+        <w:t>quis</w:t>
+      </w:r>
+      <w:proofErr w:type="spellEnd"/>
+      <w:r>
+        <w:rPr>
+          <w:lang w:val="en-GB" w:eastAsia="en-GB"/>
+        </w:rPr>
+        <w:t xml:space="preserve"> </w:t>
+      </w:r>
+      <w:proofErr w:type="spellStart"/>
+      <w:r>
+        <w:rPr>
+          <w:lang w:val="en-GB" w:eastAsia="en-GB"/>
+        </w:rPr>
+        <w:t>ultrices</w:t>
+      </w:r>
+      <w:proofErr w:type="spellEnd"/>
+      <w:r>
+        <w:rPr>
+          <w:lang w:val="en-GB" w:eastAsia="en-GB"/>
+        </w:rPr>
+        <w:t xml:space="preserve">. </w:t>
+      </w:r>
+      <w:proofErr w:type="spellStart"/>
+      <w:r>
+        <w:rPr>
+          <w:lang w:val="en-GB" w:eastAsia="en-GB"/>
+        </w:rPr>
+        <w:t>Mauris</w:t>
+      </w:r>
+      <w:proofErr w:type="spellEnd"/>
+      <w:r>
+        <w:rPr>
+          <w:lang w:val="en-GB" w:eastAsia="en-GB"/>
+        </w:rPr>
+        <w:t xml:space="preserve"> </w:t>
+      </w:r>
+      <w:proofErr w:type="spellStart"/>
+      <w:r>
+        <w:rPr>
+          <w:lang w:val="en-GB" w:eastAsia="en-GB"/>
+        </w:rPr>
+        <w:t>tincidunt</w:t>
+      </w:r>
+      <w:proofErr w:type="spellEnd"/>
+      <w:r>
+        <w:rPr>
+          <w:lang w:val="en-GB" w:eastAsia="en-GB"/>
+        </w:rPr>
+        <w:t xml:space="preserve"> magna </w:t>
+      </w:r>
+      <w:proofErr w:type="gramStart"/>
+      <w:r>
+        <w:rPr>
+          <w:lang w:val="en-GB" w:eastAsia="en-GB"/>
+        </w:rPr>
+        <w:t>a</w:t>
+      </w:r>
+      <w:proofErr w:type="gramEnd"/>
+      <w:r>
+        <w:rPr>
+          <w:lang w:val="en-GB" w:eastAsia="en-GB"/>
+        </w:rPr>
+        <w:t xml:space="preserve"> </w:t>
+      </w:r>
+      <w:proofErr w:type="spellStart"/>
+      <w:r>
+        <w:rPr>
+          <w:lang w:val="en-GB" w:eastAsia="en-GB"/>
+        </w:rPr>
+        <w:t>aliquet</w:t>
+      </w:r>
+      <w:proofErr w:type="spellEnd"/>
+      <w:r>
+        <w:rPr>
+          <w:lang w:val="en-GB" w:eastAsia="en-GB"/>
+        </w:rPr>
+        <w:t xml:space="preserve"> </w:t>
+      </w:r>
+      <w:proofErr w:type="spellStart"/>
+      <w:r>
+        <w:rPr>
+          <w:lang w:val="en-GB" w:eastAsia="en-GB"/>
+        </w:rPr>
+        <w:t>sagittis</w:t>
+      </w:r>
+      <w:proofErr w:type="spellEnd"/>
+      <w:r>
+        <w:rPr>
+          <w:lang w:val="en-GB" w:eastAsia="en-GB"/>
+        </w:rPr>
+        <w:t xml:space="preserve">. Proin </w:t>
+      </w:r>
+      <w:proofErr w:type="spellStart"/>
+      <w:r>
+        <w:rPr>
+          <w:lang w:val="en-GB" w:eastAsia="en-GB"/>
+        </w:rPr>
+        <w:t>nisl</w:t>
+      </w:r>
+      <w:proofErr w:type="spellEnd"/>
+      <w:r>
+        <w:rPr>
+          <w:lang w:val="en-GB" w:eastAsia="en-GB"/>
+        </w:rPr>
+        <w:t xml:space="preserve"> </w:t>
+      </w:r>
+      <w:proofErr w:type="spellStart"/>
+      <w:r>
+        <w:rPr>
+          <w:lang w:val="en-GB" w:eastAsia="en-GB"/>
+        </w:rPr>
+        <w:t>velit</w:t>
+      </w:r>
+      <w:proofErr w:type="spellEnd"/>
+      <w:r>
+        <w:rPr>
+          <w:lang w:val="en-GB" w:eastAsia="en-GB"/>
+        </w:rPr>
+        <w:t xml:space="preserve">, </w:t>
+      </w:r>
+      <w:proofErr w:type="spellStart"/>
+      <w:r>
+        <w:rPr>
+          <w:lang w:val="en-GB" w:eastAsia="en-GB"/>
+        </w:rPr>
+        <w:t>elementum</w:t>
+      </w:r>
+      <w:proofErr w:type="spellEnd"/>
+      <w:r>
+        <w:rPr>
+          <w:lang w:val="en-GB" w:eastAsia="en-GB"/>
+        </w:rPr>
+        <w:t xml:space="preserve"> vitae </w:t>
+      </w:r>
+      <w:proofErr w:type="spellStart"/>
+      <w:r>
+        <w:rPr>
+          <w:lang w:val="en-GB" w:eastAsia="en-GB"/>
+        </w:rPr>
+        <w:t>justo</w:t>
+      </w:r>
+      <w:proofErr w:type="spellEnd"/>
+      <w:r>
+        <w:rPr>
+          <w:lang w:val="en-GB" w:eastAsia="en-GB"/>
+        </w:rPr>
+        <w:t xml:space="preserve"> ac, </w:t>
+      </w:r>
+      <w:proofErr w:type="spellStart"/>
+      <w:r>
+        <w:rPr>
+          <w:lang w:val="en-GB" w:eastAsia="en-GB"/>
+        </w:rPr>
+        <w:t>congue</w:t>
+      </w:r>
+      <w:proofErr w:type="spellEnd"/>
+      <w:r>
+        <w:rPr>
+          <w:lang w:val="en-GB" w:eastAsia="en-GB"/>
+        </w:rPr>
+        <w:t xml:space="preserve"> </w:t>
+      </w:r>
+      <w:proofErr w:type="spellStart"/>
+      <w:r>
+        <w:rPr>
+          <w:lang w:val="en-GB" w:eastAsia="en-GB"/>
+        </w:rPr>
+        <w:t>euismod</w:t>
+      </w:r>
+      <w:proofErr w:type="spellEnd"/>
+      <w:r>
+        <w:rPr>
+          <w:lang w:val="en-GB" w:eastAsia="en-GB"/>
+        </w:rPr>
+        <w:t xml:space="preserve"> ante. </w:t>
+      </w:r>
+      <w:proofErr w:type="spellStart"/>
+      <w:r>
+        <w:rPr>
+          <w:lang w:val="en-GB" w:eastAsia="en-GB"/>
+        </w:rPr>
+        <w:t>Fusce</w:t>
+      </w:r>
+      <w:proofErr w:type="spellEnd"/>
+      <w:r>
+        <w:rPr>
+          <w:lang w:val="en-GB" w:eastAsia="en-GB"/>
+        </w:rPr>
+        <w:t xml:space="preserve"> semper non </w:t>
+      </w:r>
+      <w:proofErr w:type="spellStart"/>
+      <w:r>
+        <w:rPr>
+          <w:lang w:val="en-GB" w:eastAsia="en-GB"/>
+        </w:rPr>
+        <w:t>augue</w:t>
+      </w:r>
+      <w:proofErr w:type="spellEnd"/>
+      <w:r>
+        <w:rPr>
+          <w:lang w:val="en-GB" w:eastAsia="en-GB"/>
+        </w:rPr>
+        <w:t xml:space="preserve"> vitae semper. </w:t>
+      </w:r>
+      <w:proofErr w:type="spellStart"/>
+      <w:r>
+        <w:rPr>
+          <w:lang w:val="en-GB" w:eastAsia="en-GB"/>
+        </w:rPr>
+        <w:t>Nulla</w:t>
+      </w:r>
+      <w:proofErr w:type="spellEnd"/>
+      <w:r>
+        <w:rPr>
+          <w:lang w:val="en-GB" w:eastAsia="en-GB"/>
+        </w:rPr>
+        <w:t xml:space="preserve"> id </w:t>
+      </w:r>
+      <w:proofErr w:type="spellStart"/>
+      <w:r>
+        <w:rPr>
+          <w:lang w:val="en-GB" w:eastAsia="en-GB"/>
+        </w:rPr>
+        <w:t>dapibus</w:t>
+      </w:r>
+      <w:proofErr w:type="spellEnd"/>
+      <w:r>
+        <w:rPr>
+          <w:lang w:val="en-GB" w:eastAsia="en-GB"/>
+        </w:rPr>
+        <w:t xml:space="preserve"> </w:t>
+      </w:r>
+      <w:proofErr w:type="spellStart"/>
+      <w:r>
+        <w:rPr>
+          <w:lang w:val="en-GB" w:eastAsia="en-GB"/>
+        </w:rPr>
+        <w:t>enim</w:t>
+      </w:r>
+      <w:proofErr w:type="spellEnd"/>
+      <w:r>
+        <w:rPr>
+          <w:lang w:val="en-GB" w:eastAsia="en-GB"/>
+        </w:rPr>
+        <w:t xml:space="preserve">. Cras </w:t>
+      </w:r>
+      <w:proofErr w:type="spellStart"/>
+      <w:r>
+        <w:rPr>
+          <w:lang w:val="en-GB" w:eastAsia="en-GB"/>
+        </w:rPr>
+        <w:t>faucibus</w:t>
+      </w:r>
+      <w:proofErr w:type="spellEnd"/>
+      <w:r>
+        <w:rPr>
+          <w:lang w:val="en-GB" w:eastAsia="en-GB"/>
+        </w:rPr>
+        <w:t xml:space="preserve"> </w:t>
+      </w:r>
+      <w:proofErr w:type="spellStart"/>
+      <w:r>
+        <w:rPr>
+          <w:lang w:val="en-GB" w:eastAsia="en-GB"/>
+        </w:rPr>
+        <w:t>mattis</w:t>
+      </w:r>
+      <w:proofErr w:type="spellEnd"/>
+      <w:r>
+        <w:rPr>
+          <w:lang w:val="en-GB" w:eastAsia="en-GB"/>
+        </w:rPr>
+        <w:t xml:space="preserve"> </w:t>
+      </w:r>
+      <w:proofErr w:type="spellStart"/>
+      <w:r>
+        <w:rPr>
+          <w:lang w:val="en-GB" w:eastAsia="en-GB"/>
+        </w:rPr>
+        <w:t>risus</w:t>
+      </w:r>
+      <w:proofErr w:type="spellEnd"/>
+      <w:r>
+        <w:rPr>
+          <w:lang w:val="en-GB" w:eastAsia="en-GB"/>
+        </w:rPr>
+        <w:t xml:space="preserve"> </w:t>
+      </w:r>
+      <w:proofErr w:type="spellStart"/>
+      <w:r>
+        <w:rPr>
+          <w:lang w:val="en-GB" w:eastAsia="en-GB"/>
+        </w:rPr>
+        <w:t>sed</w:t>
+      </w:r>
+      <w:proofErr w:type="spellEnd"/>
+      <w:r>
+        <w:rPr>
+          <w:lang w:val="en-GB" w:eastAsia="en-GB"/>
+        </w:rPr>
+        <w:t xml:space="preserve"> </w:t>
+      </w:r>
+      <w:proofErr w:type="spellStart"/>
+      <w:r>
+        <w:rPr>
+          <w:lang w:val="en-GB" w:eastAsia="en-GB"/>
+        </w:rPr>
+        <w:t>rhoncus</w:t>
+      </w:r>
+      <w:proofErr w:type="spellEnd"/>
+      <w:r>
+        <w:rPr>
+          <w:lang w:val="en-GB" w:eastAsia="en-GB"/>
+        </w:rPr>
+        <w:t xml:space="preserve">. Donec ac </w:t>
+      </w:r>
+      <w:proofErr w:type="spellStart"/>
+      <w:r>
+        <w:rPr>
+          <w:lang w:val="en-GB" w:eastAsia="en-GB"/>
+        </w:rPr>
+        <w:t>volutpat</w:t>
+      </w:r>
+      <w:proofErr w:type="spellEnd"/>
+      <w:r>
+        <w:rPr>
+          <w:lang w:val="en-GB" w:eastAsia="en-GB"/>
+        </w:rPr>
+        <w:t xml:space="preserve"> </w:t>
+      </w:r>
+      <w:proofErr w:type="spellStart"/>
+      <w:r>
+        <w:rPr>
+          <w:lang w:val="en-GB" w:eastAsia="en-GB"/>
+        </w:rPr>
+        <w:t>risus</w:t>
+      </w:r>
+      <w:proofErr w:type="spellEnd"/>
+      <w:r>
+        <w:rPr>
+          <w:lang w:val="en-GB" w:eastAsia="en-GB"/>
+        </w:rPr>
+        <w:t xml:space="preserve">. </w:t>
+      </w:r>
+      <w:proofErr w:type="spellStart"/>
+      <w:r>
+        <w:rPr>
+          <w:lang w:val="en-GB" w:eastAsia="en-GB"/>
+        </w:rPr>
+        <w:t>Aliquam</w:t>
+      </w:r>
+      <w:proofErr w:type="spellEnd"/>
+      <w:r>
+        <w:rPr>
+          <w:lang w:val="en-GB" w:eastAsia="en-GB"/>
+        </w:rPr>
+        <w:t xml:space="preserve"> cursus, </w:t>
+      </w:r>
+      <w:proofErr w:type="spellStart"/>
+      <w:r>
+        <w:rPr>
+          <w:lang w:val="en-GB" w:eastAsia="en-GB"/>
+        </w:rPr>
+        <w:t>tellus</w:t>
+      </w:r>
+      <w:proofErr w:type="spellEnd"/>
+      <w:r>
+        <w:rPr>
+          <w:lang w:val="en-GB" w:eastAsia="en-GB"/>
+        </w:rPr>
+        <w:t xml:space="preserve"> </w:t>
+      </w:r>
+      <w:proofErr w:type="spellStart"/>
+      <w:r>
+        <w:rPr>
+          <w:lang w:val="en-GB" w:eastAsia="en-GB"/>
+        </w:rPr>
+        <w:t>vel</w:t>
+      </w:r>
+      <w:proofErr w:type="spellEnd"/>
+      <w:r>
+        <w:rPr>
+          <w:lang w:val="en-GB" w:eastAsia="en-GB"/>
+        </w:rPr>
+        <w:t xml:space="preserve"> pulvinar </w:t>
+      </w:r>
+      <w:proofErr w:type="spellStart"/>
+      <w:r>
+        <w:rPr>
+          <w:lang w:val="en-GB" w:eastAsia="en-GB"/>
+        </w:rPr>
+        <w:t>rutrum</w:t>
+      </w:r>
+      <w:proofErr w:type="spellEnd"/>
+      <w:r>
+        <w:rPr>
+          <w:lang w:val="en-GB" w:eastAsia="en-GB"/>
+        </w:rPr>
+        <w:t xml:space="preserve">, dui ex </w:t>
+      </w:r>
+      <w:proofErr w:type="spellStart"/>
+      <w:r>
+        <w:rPr>
+          <w:lang w:val="en-GB" w:eastAsia="en-GB"/>
+        </w:rPr>
+        <w:t>aliquam</w:t>
+      </w:r>
+      <w:proofErr w:type="spellEnd"/>
+      <w:r>
+        <w:rPr>
+          <w:lang w:val="en-GB" w:eastAsia="en-GB"/>
+        </w:rPr>
+        <w:t xml:space="preserve"> </w:t>
+      </w:r>
+      <w:proofErr w:type="spellStart"/>
+      <w:r>
+        <w:rPr>
+          <w:lang w:val="en-GB" w:eastAsia="en-GB"/>
+        </w:rPr>
+        <w:t>odio</w:t>
+      </w:r>
+      <w:proofErr w:type="spellEnd"/>
+      <w:r>
+        <w:rPr>
+          <w:lang w:val="en-GB" w:eastAsia="en-GB"/>
+        </w:rPr>
+        <w:t xml:space="preserve">, </w:t>
+      </w:r>
+      <w:proofErr w:type="spellStart"/>
+      <w:r>
+        <w:rPr>
+          <w:lang w:val="en-GB" w:eastAsia="en-GB"/>
+        </w:rPr>
+        <w:t>eu</w:t>
+      </w:r>
+      <w:proofErr w:type="spellEnd"/>
+      <w:r>
+        <w:rPr>
+          <w:lang w:val="en-GB" w:eastAsia="en-GB"/>
+        </w:rPr>
+        <w:t xml:space="preserve"> </w:t>
+      </w:r>
+      <w:proofErr w:type="spellStart"/>
+      <w:r>
+        <w:rPr>
+          <w:lang w:val="en-GB" w:eastAsia="en-GB"/>
+        </w:rPr>
+        <w:t>mattis</w:t>
+      </w:r>
+      <w:proofErr w:type="spellEnd"/>
+      <w:r>
+        <w:rPr>
+          <w:lang w:val="en-GB" w:eastAsia="en-GB"/>
+        </w:rPr>
+        <w:t xml:space="preserve"> </w:t>
+      </w:r>
+      <w:proofErr w:type="spellStart"/>
+      <w:r>
+        <w:rPr>
+          <w:lang w:val="en-GB" w:eastAsia="en-GB"/>
+        </w:rPr>
+        <w:t>tellus</w:t>
+      </w:r>
+      <w:proofErr w:type="spellEnd"/>
+      <w:r>
+        <w:rPr>
+          <w:lang w:val="en-GB" w:eastAsia="en-GB"/>
+        </w:rPr>
+        <w:t xml:space="preserve"> lorem </w:t>
+      </w:r>
+      <w:proofErr w:type="spellStart"/>
+      <w:r>
+        <w:rPr>
+          <w:lang w:val="en-GB" w:eastAsia="en-GB"/>
+        </w:rPr>
+        <w:t>vel</w:t>
+      </w:r>
+      <w:proofErr w:type="spellEnd"/>
+      <w:r>
+        <w:rPr>
+          <w:lang w:val="en-GB" w:eastAsia="en-GB"/>
+        </w:rPr>
+        <w:t xml:space="preserve"> </w:t>
+      </w:r>
+      <w:proofErr w:type="spellStart"/>
+      <w:r>
+        <w:rPr>
+          <w:lang w:val="en-GB" w:eastAsia="en-GB"/>
+        </w:rPr>
+        <w:t>urna</w:t>
+      </w:r>
+      <w:proofErr w:type="spellEnd"/>
+      <w:r>
+        <w:rPr>
+          <w:lang w:val="en-GB" w:eastAsia="en-GB"/>
+        </w:rPr>
+        <w:t xml:space="preserve">. Nam et </w:t>
+      </w:r>
+      <w:proofErr w:type="spellStart"/>
+      <w:r>
+        <w:rPr>
+          <w:lang w:val="en-GB" w:eastAsia="en-GB"/>
+        </w:rPr>
+        <w:t>diam</w:t>
+      </w:r>
+      <w:proofErr w:type="spellEnd"/>
+      <w:r>
+        <w:rPr>
+          <w:lang w:val="en-GB" w:eastAsia="en-GB"/>
+        </w:rPr>
+        <w:t xml:space="preserve"> </w:t>
+      </w:r>
+      <w:proofErr w:type="spellStart"/>
+      <w:r>
+        <w:rPr>
+          <w:lang w:val="en-GB" w:eastAsia="en-GB"/>
+        </w:rPr>
+        <w:t>quis</w:t>
+      </w:r>
+      <w:proofErr w:type="spellEnd"/>
+      <w:r>
+        <w:rPr>
+          <w:lang w:val="en-GB" w:eastAsia="en-GB"/>
+        </w:rPr>
+        <w:t xml:space="preserve"> </w:t>
+      </w:r>
+      <w:proofErr w:type="spellStart"/>
+      <w:r>
+        <w:rPr>
+          <w:lang w:val="en-GB" w:eastAsia="en-GB"/>
+        </w:rPr>
+        <w:t>turpis</w:t>
+      </w:r>
+      <w:proofErr w:type="spellEnd"/>
+      <w:r>
+        <w:rPr>
+          <w:lang w:val="en-GB" w:eastAsia="en-GB"/>
+        </w:rPr>
+        <w:t xml:space="preserve"> </w:t>
+      </w:r>
+      <w:proofErr w:type="spellStart"/>
+      <w:r>
+        <w:rPr>
+          <w:lang w:val="en-GB" w:eastAsia="en-GB"/>
+        </w:rPr>
+        <w:t>pretium</w:t>
+      </w:r>
+      <w:proofErr w:type="spellEnd"/>
+      <w:r>
+        <w:rPr>
+          <w:lang w:val="en-GB" w:eastAsia="en-GB"/>
+        </w:rPr>
+        <w:t xml:space="preserve"> </w:t>
+      </w:r>
+      <w:proofErr w:type="spellStart"/>
+      <w:r>
+        <w:rPr>
+          <w:lang w:val="en-GB" w:eastAsia="en-GB"/>
+        </w:rPr>
+        <w:t>egestas</w:t>
+      </w:r>
+      <w:proofErr w:type="spellEnd"/>
+      <w:r>
+        <w:rPr>
+          <w:lang w:val="en-GB" w:eastAsia="en-GB"/>
+        </w:rPr>
+        <w:t xml:space="preserve">. Maecenas </w:t>
+      </w:r>
+      <w:proofErr w:type="spellStart"/>
+      <w:r>
+        <w:rPr>
+          <w:lang w:val="en-GB" w:eastAsia="en-GB"/>
+        </w:rPr>
+        <w:t>quam</w:t>
+      </w:r>
+      <w:proofErr w:type="spellEnd"/>
+      <w:r>
+        <w:rPr>
+          <w:lang w:val="en-GB" w:eastAsia="en-GB"/>
+        </w:rPr>
+        <w:t xml:space="preserve"> </w:t>
+      </w:r>
+      <w:proofErr w:type="spellStart"/>
+      <w:r>
+        <w:rPr>
+          <w:lang w:val="en-GB" w:eastAsia="en-GB"/>
+        </w:rPr>
+        <w:t>velit</w:t>
+      </w:r>
+      <w:proofErr w:type="spellEnd"/>
+      <w:r>
+        <w:rPr>
+          <w:lang w:val="en-GB" w:eastAsia="en-GB"/>
+        </w:rPr>
+        <w:t xml:space="preserve">, </w:t>
+      </w:r>
+      <w:proofErr w:type="spellStart"/>
+      <w:r>
+        <w:rPr>
+          <w:lang w:val="en-GB" w:eastAsia="en-GB"/>
+        </w:rPr>
+        <w:t>accumsan</w:t>
+      </w:r>
+      <w:proofErr w:type="spellEnd"/>
+      <w:r>
+        <w:rPr>
+          <w:lang w:val="en-GB" w:eastAsia="en-GB"/>
+        </w:rPr>
+        <w:t xml:space="preserve"> in maximus id, </w:t>
+      </w:r>
+      <w:proofErr w:type="spellStart"/>
+      <w:r>
+        <w:rPr>
+          <w:lang w:val="en-GB" w:eastAsia="en-GB"/>
+        </w:rPr>
+        <w:t>posuere</w:t>
+      </w:r>
+      <w:proofErr w:type="spellEnd"/>
+      <w:r>
+        <w:rPr>
+          <w:lang w:val="en-GB" w:eastAsia="en-GB"/>
+        </w:rPr>
+        <w:t xml:space="preserve"> </w:t>
+      </w:r>
+      <w:proofErr w:type="spellStart"/>
+      <w:r>
+        <w:rPr>
+          <w:lang w:val="en-GB" w:eastAsia="en-GB"/>
+        </w:rPr>
+        <w:t>sed</w:t>
+      </w:r>
+      <w:proofErr w:type="spellEnd"/>
+      <w:r>
+        <w:rPr>
+          <w:lang w:val="en-GB" w:eastAsia="en-GB"/>
+        </w:rPr>
+        <w:t xml:space="preserve"> ex. </w:t>
+      </w:r>
+      <w:proofErr w:type="spellStart"/>
+      <w:r>
+        <w:rPr>
+          <w:lang w:val="en-GB" w:eastAsia="en-GB"/>
+        </w:rPr>
+        <w:t>Etiam</w:t>
+      </w:r>
+      <w:proofErr w:type="spellEnd"/>
+      <w:r>
+        <w:rPr>
+          <w:lang w:val="en-GB" w:eastAsia="en-GB"/>
+        </w:rPr>
+        <w:t xml:space="preserve"> </w:t>
+      </w:r>
+      <w:proofErr w:type="spellStart"/>
+      <w:r>
+        <w:rPr>
+          <w:lang w:val="en-GB" w:eastAsia="en-GB"/>
+        </w:rPr>
+        <w:t>tristique</w:t>
+      </w:r>
+      <w:proofErr w:type="spellEnd"/>
+      <w:r>
+        <w:rPr>
+          <w:lang w:val="en-GB" w:eastAsia="en-GB"/>
+        </w:rPr>
+        <w:t xml:space="preserve"> </w:t>
+      </w:r>
+      <w:proofErr w:type="spellStart"/>
+      <w:r>
+        <w:rPr>
+          <w:lang w:val="en-GB" w:eastAsia="en-GB"/>
+        </w:rPr>
+        <w:t>scelerisque</w:t>
+      </w:r>
+      <w:proofErr w:type="spellEnd"/>
+      <w:r>
+        <w:rPr>
+          <w:lang w:val="en-GB" w:eastAsia="en-GB"/>
+        </w:rPr>
+        <w:t xml:space="preserve"> </w:t>
+      </w:r>
+      <w:proofErr w:type="spellStart"/>
+      <w:r>
+        <w:rPr>
+          <w:lang w:val="en-GB" w:eastAsia="en-GB"/>
+        </w:rPr>
+        <w:t>risus</w:t>
+      </w:r>
+      <w:proofErr w:type="spellEnd"/>
+      <w:r>
+        <w:rPr>
+          <w:lang w:val="en-GB" w:eastAsia="en-GB"/>
+        </w:rPr>
+        <w:t xml:space="preserve">, non </w:t>
+      </w:r>
+      <w:proofErr w:type="spellStart"/>
+      <w:r>
+        <w:rPr>
+          <w:lang w:val="en-GB" w:eastAsia="en-GB"/>
+        </w:rPr>
+        <w:t>sagittis</w:t>
+      </w:r>
+      <w:proofErr w:type="spellEnd"/>
+      <w:r>
+        <w:rPr>
+          <w:lang w:val="en-GB" w:eastAsia="en-GB"/>
+        </w:rPr>
+        <w:t xml:space="preserve"> lorem </w:t>
+      </w:r>
+      <w:proofErr w:type="spellStart"/>
+      <w:r>
+        <w:rPr>
+          <w:lang w:val="en-GB" w:eastAsia="en-GB"/>
+        </w:rPr>
+        <w:t>ultrices</w:t>
+      </w:r>
+      <w:proofErr w:type="spellEnd"/>
+      <w:r>
+        <w:rPr>
+          <w:lang w:val="en-GB" w:eastAsia="en-GB"/>
+        </w:rPr>
+        <w:t xml:space="preserve"> at. Duis </w:t>
+      </w:r>
+      <w:proofErr w:type="spellStart"/>
+      <w:r>
+        <w:rPr>
+          <w:lang w:val="en-GB" w:eastAsia="en-GB"/>
+        </w:rPr>
+        <w:t>hendrerit</w:t>
+      </w:r>
+      <w:proofErr w:type="spellEnd"/>
+      <w:r>
+        <w:rPr>
+          <w:lang w:val="en-GB" w:eastAsia="en-GB"/>
+        </w:rPr>
+        <w:t xml:space="preserve"> </w:t>
+      </w:r>
+      <w:proofErr w:type="spellStart"/>
+      <w:r>
+        <w:rPr>
+          <w:lang w:val="en-GB" w:eastAsia="en-GB"/>
+        </w:rPr>
+        <w:t>risus</w:t>
+      </w:r>
+      <w:proofErr w:type="spellEnd"/>
+      <w:r>
+        <w:rPr>
+          <w:lang w:val="en-GB" w:eastAsia="en-GB"/>
+        </w:rPr>
+        <w:t xml:space="preserve"> </w:t>
+      </w:r>
+      <w:proofErr w:type="spellStart"/>
+      <w:r>
+        <w:rPr>
+          <w:lang w:val="en-GB" w:eastAsia="en-GB"/>
+        </w:rPr>
+        <w:t>ut</w:t>
+      </w:r>
+      <w:proofErr w:type="spellEnd"/>
+      <w:r>
+        <w:rPr>
+          <w:lang w:val="en-GB" w:eastAsia="en-GB"/>
+        </w:rPr>
+        <w:t xml:space="preserve"> </w:t>
+      </w:r>
+      <w:proofErr w:type="spellStart"/>
+      <w:r>
+        <w:rPr>
+          <w:lang w:val="en-GB" w:eastAsia="en-GB"/>
+        </w:rPr>
+        <w:t>justo</w:t>
+      </w:r>
+      <w:proofErr w:type="spellEnd"/>
+      <w:r>
+        <w:rPr>
+          <w:lang w:val="en-GB" w:eastAsia="en-GB"/>
+        </w:rPr>
+        <w:t xml:space="preserve"> </w:t>
+      </w:r>
+      <w:proofErr w:type="spellStart"/>
+      <w:r>
+        <w:rPr>
+          <w:lang w:val="en-GB" w:eastAsia="en-GB"/>
+        </w:rPr>
+        <w:t>sagittis</w:t>
+      </w:r>
+      <w:proofErr w:type="spellEnd"/>
+      <w:r>
+        <w:rPr>
+          <w:lang w:val="en-GB" w:eastAsia="en-GB"/>
+        </w:rPr>
+        <w:t xml:space="preserve"> </w:t>
+      </w:r>
+      <w:proofErr w:type="spellStart"/>
+      <w:r>
+        <w:rPr>
+          <w:lang w:val="en-GB" w:eastAsia="en-GB"/>
+        </w:rPr>
+        <w:t>blandit</w:t>
+      </w:r>
+      <w:proofErr w:type="spellEnd"/>
+      <w:r>
+        <w:rPr>
+          <w:lang w:val="en-GB" w:eastAsia="en-GB"/>
+        </w:rPr>
+        <w:t>.</w:t>
+      </w:r>
+    </w:p>
+    <w:p>
+      <w:pPr>
+        <w:rPr>
+          <w:lang w:val="en-GB" w:eastAsia="en-GB"/>
+        </w:rPr>
+      </w:pPr>
+      <w:r>
+        <w:rPr>
+          <w:lang w:val="en-GB" w:eastAsia="en-GB"/>
+        </w:rPr>
+        <w:t xml:space="preserve">Maecenas </w:t>
+      </w:r>
+      <w:proofErr w:type="spellStart"/>
+      <w:r>
+        <w:rPr>
+          <w:lang w:val="en-GB" w:eastAsia="en-GB"/>
+        </w:rPr>
+        <w:t>euismod</w:t>
+      </w:r>
+      <w:proofErr w:type="spellEnd"/>
+      <w:r>
+        <w:rPr>
+          <w:lang w:val="en-GB" w:eastAsia="en-GB"/>
+        </w:rPr>
+        <w:t xml:space="preserve"> </w:t>
+      </w:r>
+      <w:proofErr w:type="spellStart"/>
+      <w:r>
+        <w:rPr>
+          <w:lang w:val="en-GB" w:eastAsia="en-GB"/>
+        </w:rPr>
+        <w:t>quam</w:t>
+      </w:r>
+      <w:proofErr w:type="spellEnd"/>
+      <w:r>
+        <w:rPr>
+          <w:lang w:val="en-GB" w:eastAsia="en-GB"/>
+        </w:rPr>
+        <w:t xml:space="preserve"> </w:t>
+      </w:r>
+      <w:proofErr w:type="spellStart"/>
+      <w:r>
+        <w:rPr>
+          <w:lang w:val="en-GB" w:eastAsia="en-GB"/>
+        </w:rPr>
+        <w:t>eget</w:t>
+      </w:r>
+      <w:proofErr w:type="spellEnd"/>
+      <w:r>
+        <w:rPr>
+          <w:lang w:val="en-GB" w:eastAsia="en-GB"/>
+        </w:rPr>
+        <w:t xml:space="preserve"> </w:t>
+      </w:r>
+      <w:proofErr w:type="spellStart"/>
+      <w:r>
+        <w:rPr>
+          <w:lang w:val="en-GB" w:eastAsia="en-GB"/>
+        </w:rPr>
+        <w:t>purus</w:t>
+      </w:r>
+      <w:proofErr w:type="spellEnd"/>
+      <w:r>
+        <w:rPr>
+          <w:lang w:val="en-GB" w:eastAsia="en-GB"/>
+        </w:rPr>
+        <w:t xml:space="preserve"> </w:t>
+      </w:r>
+      <w:proofErr w:type="spellStart"/>
+      <w:r>
+        <w:rPr>
+          <w:lang w:val="en-GB" w:eastAsia="en-GB"/>
+        </w:rPr>
+        <w:t>sodales</w:t>
+      </w:r>
+      <w:proofErr w:type="spellEnd"/>
+      <w:r>
+        <w:rPr>
+          <w:lang w:val="en-GB" w:eastAsia="en-GB"/>
+        </w:rPr>
+        <w:t xml:space="preserve"> </w:t>
+      </w:r>
+      <w:proofErr w:type="spellStart"/>
+      <w:r>
+        <w:rPr>
+          <w:lang w:val="en-GB" w:eastAsia="en-GB"/>
+        </w:rPr>
+        <w:t>consequat</w:t>
+      </w:r>
+      <w:proofErr w:type="spellEnd"/>
+      <w:r>
+        <w:rPr>
+          <w:lang w:val="en-GB" w:eastAsia="en-GB"/>
+        </w:rPr>
+        <w:t xml:space="preserve">. Nam porta </w:t>
+      </w:r>
+      <w:proofErr w:type="spellStart"/>
+      <w:r>
+        <w:rPr>
+          <w:lang w:val="en-GB" w:eastAsia="en-GB"/>
+        </w:rPr>
+        <w:t>diam</w:t>
+      </w:r>
+      <w:proofErr w:type="spellEnd"/>
+      <w:r>
+        <w:rPr>
+          <w:lang w:val="en-GB" w:eastAsia="en-GB"/>
+        </w:rPr>
+        <w:t xml:space="preserve"> </w:t>
+      </w:r>
+      <w:proofErr w:type="spellStart"/>
+      <w:r>
+        <w:rPr>
+          <w:lang w:val="en-GB" w:eastAsia="en-GB"/>
+        </w:rPr>
+        <w:t>quis</w:t>
+      </w:r>
+      <w:proofErr w:type="spellEnd"/>
+      <w:r>
+        <w:rPr>
+          <w:lang w:val="en-GB" w:eastAsia="en-GB"/>
+        </w:rPr>
+        <w:t xml:space="preserve"> eros </w:t>
+      </w:r>
+      <w:proofErr w:type="spellStart"/>
+      <w:r>
+        <w:rPr>
+          <w:lang w:val="en-GB" w:eastAsia="en-GB"/>
+        </w:rPr>
+        <w:t>elementum</w:t>
+      </w:r>
+      <w:proofErr w:type="spellEnd"/>
+      <w:r>
+        <w:rPr>
+          <w:lang w:val="en-GB" w:eastAsia="en-GB"/>
+        </w:rPr>
+        <w:t xml:space="preserve">, </w:t>
+      </w:r>
+      <w:proofErr w:type="spellStart"/>
+      <w:r>
+        <w:rPr>
+          <w:lang w:val="en-GB" w:eastAsia="en-GB"/>
+        </w:rPr>
+        <w:t>sed</w:t>
+      </w:r>
+      <w:proofErr w:type="spellEnd"/>
+      <w:r>
+        <w:rPr>
+          <w:lang w:val="en-GB" w:eastAsia="en-GB"/>
+        </w:rPr>
+        <w:t xml:space="preserve"> </w:t>
+      </w:r>
+      <w:proofErr w:type="spellStart"/>
+      <w:r>
+        <w:rPr>
+          <w:lang w:val="en-GB" w:eastAsia="en-GB"/>
+        </w:rPr>
+        <w:t>feugiat</w:t>
+      </w:r>
+      <w:proofErr w:type="spellEnd"/>
+      <w:r>
+        <w:rPr>
+          <w:lang w:val="en-GB" w:eastAsia="en-GB"/>
+        </w:rPr>
+        <w:t xml:space="preserve"> lorem </w:t>
+      </w:r>
+      <w:proofErr w:type="spellStart"/>
+      <w:r>
+        <w:rPr>
+          <w:lang w:val="en-GB" w:eastAsia="en-GB"/>
+        </w:rPr>
+        <w:t>congue</w:t>
+      </w:r>
+      <w:proofErr w:type="spellEnd"/>
+      <w:r>
+        <w:rPr>
+          <w:lang w:val="en-GB" w:eastAsia="en-GB"/>
+        </w:rPr>
+        <w:t xml:space="preserve">. </w:t>
+      </w:r>
+      <w:proofErr w:type="spellStart"/>
+      <w:r>
+        <w:rPr>
+          <w:lang w:val="en-GB" w:eastAsia="en-GB"/>
+        </w:rPr>
+        <w:t>Phasellus</w:t>
+      </w:r>
+      <w:proofErr w:type="spellEnd"/>
+      <w:r>
+        <w:rPr>
+          <w:lang w:val="en-GB" w:eastAsia="en-GB"/>
+        </w:rPr>
+        <w:t xml:space="preserve"> </w:t>
+      </w:r>
+      <w:proofErr w:type="spellStart"/>
+      <w:r>
+        <w:rPr>
+          <w:lang w:val="en-GB" w:eastAsia="en-GB"/>
+        </w:rPr>
+        <w:t>sodales</w:t>
+      </w:r>
+      <w:proofErr w:type="spellEnd"/>
+      <w:r>
+        <w:rPr>
+          <w:lang w:val="en-GB" w:eastAsia="en-GB"/>
+        </w:rPr>
+        <w:t xml:space="preserve">, </w:t>
+      </w:r>
+      <w:proofErr w:type="spellStart"/>
+      <w:r>
+        <w:rPr>
+          <w:lang w:val="en-GB" w:eastAsia="en-GB"/>
+        </w:rPr>
+        <w:t>dolor</w:t>
+      </w:r>
+      <w:proofErr w:type="spellEnd"/>
+      <w:r>
+        <w:rPr>
+          <w:lang w:val="en-GB" w:eastAsia="en-GB"/>
+        </w:rPr>
+        <w:t xml:space="preserve"> </w:t>
+      </w:r>
+      <w:proofErr w:type="spellStart"/>
+      <w:r>
+        <w:rPr>
+          <w:lang w:val="en-GB" w:eastAsia="en-GB"/>
+        </w:rPr>
+        <w:t>sed</w:t>
+      </w:r>
+      <w:proofErr w:type="spellEnd"/>
+      <w:r>
+        <w:rPr>
+          <w:lang w:val="en-GB" w:eastAsia="en-GB"/>
+        </w:rPr>
+        <w:t xml:space="preserve"> </w:t>
+      </w:r>
+      <w:proofErr w:type="spellStart"/>
+      <w:r>
+        <w:rPr>
+          <w:lang w:val="en-GB" w:eastAsia="en-GB"/>
+        </w:rPr>
+        <w:t>faucibus</w:t>
+      </w:r>
+      <w:proofErr w:type="spellEnd"/>
+      <w:r>
+        <w:rPr>
+          <w:lang w:val="en-GB" w:eastAsia="en-GB"/>
+        </w:rPr>
+        <w:t xml:space="preserve"> dictum, </w:t>
+      </w:r>
+      <w:proofErr w:type="spellStart"/>
+      <w:r>
+        <w:rPr>
+          <w:lang w:val="en-GB" w:eastAsia="en-GB"/>
+        </w:rPr>
+        <w:t>tellus</w:t>
+      </w:r>
+      <w:proofErr w:type="spellEnd"/>
+      <w:r>
+        <w:rPr>
+          <w:lang w:val="en-GB" w:eastAsia="en-GB"/>
+        </w:rPr>
+        <w:t xml:space="preserve"> </w:t>
+      </w:r>
+      <w:proofErr w:type="spellStart"/>
+      <w:r>
+        <w:rPr>
+          <w:lang w:val="en-GB" w:eastAsia="en-GB"/>
+        </w:rPr>
+        <w:t>arcu</w:t>
+      </w:r>
+      <w:proofErr w:type="spellEnd"/>
+      <w:r>
+        <w:rPr>
+          <w:lang w:val="en-GB" w:eastAsia="en-GB"/>
+        </w:rPr>
+        <w:t xml:space="preserve"> </w:t>
+      </w:r>
+      <w:proofErr w:type="spellStart"/>
+      <w:r>
+        <w:rPr>
+          <w:lang w:val="en-GB" w:eastAsia="en-GB"/>
+        </w:rPr>
+        <w:t>ultricies</w:t>
+      </w:r>
+      <w:proofErr w:type="spellEnd"/>
+      <w:r>
+        <w:rPr>
+          <w:lang w:val="en-GB" w:eastAsia="en-GB"/>
+        </w:rPr>
+        <w:t xml:space="preserve"> </w:t>
+      </w:r>
+      <w:proofErr w:type="spellStart"/>
+      <w:r>
+        <w:rPr>
+          <w:lang w:val="en-GB" w:eastAsia="en-GB"/>
+        </w:rPr>
+        <w:t>sem</w:t>
+      </w:r>
+      <w:proofErr w:type="spellEnd"/>
+      <w:r>
+        <w:rPr>
+          <w:lang w:val="en-GB" w:eastAsia="en-GB"/>
+        </w:rPr>
+        <w:t xml:space="preserve">, </w:t>
+      </w:r>
+      <w:proofErr w:type="spellStart"/>
+      <w:r>
+        <w:rPr>
+          <w:lang w:val="en-GB" w:eastAsia="en-GB"/>
+        </w:rPr>
+        <w:t>ut</w:t>
+      </w:r>
+      <w:proofErr w:type="spellEnd"/>
+      <w:r>
+        <w:rPr>
+          <w:lang w:val="en-GB" w:eastAsia="en-GB"/>
+        </w:rPr>
+        <w:t xml:space="preserve"> </w:t>
+      </w:r>
+      <w:proofErr w:type="spellStart"/>
+      <w:r>
+        <w:rPr>
+          <w:lang w:val="en-GB" w:eastAsia="en-GB"/>
+        </w:rPr>
+        <w:t>ornare</w:t>
+      </w:r>
+      <w:proofErr w:type="spellEnd"/>
+      <w:r>
+        <w:rPr>
+          <w:lang w:val="en-GB" w:eastAsia="en-GB"/>
+        </w:rPr>
+        <w:t xml:space="preserve"> ligula </w:t>
+      </w:r>
+      <w:proofErr w:type="spellStart"/>
+      <w:r>
+        <w:rPr>
+          <w:lang w:val="en-GB" w:eastAsia="en-GB"/>
+        </w:rPr>
+        <w:t>mauris</w:t>
+      </w:r>
+      <w:proofErr w:type="spellEnd"/>
+      <w:r>
+        <w:rPr>
+          <w:lang w:val="en-GB" w:eastAsia="en-GB"/>
+        </w:rPr>
+        <w:t xml:space="preserve"> </w:t>
+      </w:r>
+      <w:proofErr w:type="spellStart"/>
+      <w:r>
+        <w:rPr>
+          <w:lang w:val="en-GB" w:eastAsia="en-GB"/>
+        </w:rPr>
+        <w:t>eu</w:t>
+      </w:r>
+      <w:proofErr w:type="spellEnd"/>
+      <w:r>
+        <w:rPr>
+          <w:lang w:val="en-GB" w:eastAsia="en-GB"/>
+        </w:rPr>
+        <w:t xml:space="preserve"> sem. </w:t>
+      </w:r>
+      <w:proofErr w:type="spellStart"/>
+      <w:r>
+        <w:rPr>
+          <w:lang w:val="en-GB" w:eastAsia="en-GB"/>
+        </w:rPr>
+        <w:t>Vivamus</w:t>
+      </w:r>
+      <w:proofErr w:type="spellEnd"/>
+      <w:r>
+        <w:rPr>
+          <w:lang w:val="en-GB" w:eastAsia="en-GB"/>
+        </w:rPr>
+        <w:t xml:space="preserve"> sit </w:t>
+      </w:r>
+      <w:proofErr w:type="spellStart"/>
+      <w:r>
+        <w:rPr>
+          <w:lang w:val="en-GB" w:eastAsia="en-GB"/>
+        </w:rPr>
+        <w:t>amet</w:t>
+      </w:r>
+      <w:proofErr w:type="spellEnd"/>
+      <w:r>
+        <w:rPr>
+          <w:lang w:val="en-GB" w:eastAsia="en-GB"/>
+        </w:rPr>
+        <w:t xml:space="preserve"> </w:t>
+      </w:r>
+      <w:proofErr w:type="spellStart"/>
+      <w:r>
+        <w:rPr>
+          <w:lang w:val="en-GB" w:eastAsia="en-GB"/>
+        </w:rPr>
+        <w:t>mauris</w:t>
+      </w:r>
+      <w:proofErr w:type="spellEnd"/>
+      <w:r>
+        <w:rPr>
+          <w:lang w:val="en-GB" w:eastAsia="en-GB"/>
+        </w:rPr>
+        <w:t xml:space="preserve"> non </w:t>
+      </w:r>
+      <w:proofErr w:type="spellStart"/>
+      <w:r>
+        <w:rPr>
+          <w:lang w:val="en-GB" w:eastAsia="en-GB"/>
+        </w:rPr>
+        <w:t>sapien</w:t>
+      </w:r>
+      <w:proofErr w:type="spellEnd"/>
+      <w:r>
+        <w:rPr>
+          <w:lang w:val="en-GB" w:eastAsia="en-GB"/>
+        </w:rPr>
+        <w:t xml:space="preserve"> </w:t>
+      </w:r>
+      <w:proofErr w:type="spellStart"/>
+      <w:r>
+        <w:rPr>
+          <w:lang w:val="en-GB" w:eastAsia="en-GB"/>
+        </w:rPr>
+        <w:t>malesuada</w:t>
+      </w:r>
+      <w:proofErr w:type="spellEnd"/>
+      <w:r>
+        <w:rPr>
+          <w:lang w:val="en-GB" w:eastAsia="en-GB"/>
+        </w:rPr>
+        <w:t xml:space="preserve"> </w:t>
+      </w:r>
+      <w:proofErr w:type="spellStart"/>
+      <w:r>
+        <w:rPr>
+          <w:lang w:val="en-GB" w:eastAsia="en-GB"/>
+        </w:rPr>
+        <w:t>molestie</w:t>
+      </w:r>
+      <w:proofErr w:type="spellEnd"/>
+      <w:r>
+        <w:rPr>
+          <w:lang w:val="en-GB" w:eastAsia="en-GB"/>
+        </w:rPr>
+        <w:t xml:space="preserve">. Cras </w:t>
+      </w:r>
+      <w:proofErr w:type="spellStart"/>
+      <w:r>
+        <w:rPr>
+          <w:lang w:val="en-GB" w:eastAsia="en-GB"/>
+        </w:rPr>
+        <w:t>nec</w:t>
+      </w:r>
+      <w:proofErr w:type="spellEnd"/>
+      <w:r>
+        <w:rPr>
+          <w:lang w:val="en-GB" w:eastAsia="en-GB"/>
+        </w:rPr>
+        <w:t xml:space="preserve"> eros </w:t>
+      </w:r>
+      <w:proofErr w:type="spellStart"/>
+      <w:r>
+        <w:rPr>
+          <w:lang w:val="en-GB" w:eastAsia="en-GB"/>
+        </w:rPr>
+        <w:t>interdum</w:t>
+      </w:r>
+      <w:proofErr w:type="spellEnd"/>
+      <w:r>
+        <w:rPr>
+          <w:lang w:val="en-GB" w:eastAsia="en-GB"/>
+        </w:rPr>
+        <w:t xml:space="preserve"> ex tempus </w:t>
+      </w:r>
+      <w:proofErr w:type="spellStart"/>
+      <w:r>
+        <w:rPr>
+          <w:lang w:val="en-GB" w:eastAsia="en-GB"/>
+        </w:rPr>
+        <w:t>hendrerit</w:t>
+      </w:r>
+      <w:proofErr w:type="spellEnd"/>
+      <w:r>
+        <w:rPr>
+          <w:lang w:val="en-GB" w:eastAsia="en-GB"/>
+        </w:rPr>
+        <w:t xml:space="preserve"> </w:t>
+      </w:r>
+      <w:proofErr w:type="spellStart"/>
+      <w:r>
+        <w:rPr>
+          <w:lang w:val="en-GB" w:eastAsia="en-GB"/>
+        </w:rPr>
+        <w:t>quis</w:t>
+      </w:r>
+      <w:proofErr w:type="spellEnd"/>
+      <w:r>
+        <w:rPr>
+          <w:lang w:val="en-GB" w:eastAsia="en-GB"/>
+        </w:rPr>
+        <w:t xml:space="preserve"> </w:t>
+      </w:r>
+      <w:proofErr w:type="spellStart"/>
+      <w:r>
+        <w:rPr>
+          <w:lang w:val="en-GB" w:eastAsia="en-GB"/>
+        </w:rPr>
+        <w:t>eget</w:t>
+      </w:r>
+      <w:proofErr w:type="spellEnd"/>
+      <w:r>
+        <w:rPr>
+          <w:lang w:val="en-GB" w:eastAsia="en-GB"/>
+        </w:rPr>
+        <w:t xml:space="preserve"> </w:t>
+      </w:r>
+      <w:proofErr w:type="spellStart"/>
+      <w:r>
+        <w:rPr>
+          <w:lang w:val="en-GB" w:eastAsia="en-GB"/>
+        </w:rPr>
+        <w:t>enim</w:t>
+      </w:r>
+      <w:proofErr w:type="spellEnd"/>
+      <w:r>
+        <w:rPr>
+          <w:lang w:val="en-GB" w:eastAsia="en-GB"/>
+        </w:rPr>
+        <w:t xml:space="preserve">. Donec a </w:t>
+      </w:r>
+      <w:proofErr w:type="spellStart"/>
+      <w:r>
+        <w:rPr>
+          <w:lang w:val="en-GB" w:eastAsia="en-GB"/>
+        </w:rPr>
+        <w:t>mauris</w:t>
+      </w:r>
+      <w:proofErr w:type="spellEnd"/>
+      <w:r>
+        <w:rPr>
+          <w:lang w:val="en-GB" w:eastAsia="en-GB"/>
+        </w:rPr>
+        <w:t xml:space="preserve"> </w:t>
+      </w:r>
+      <w:proofErr w:type="spellStart"/>
+      <w:r>
+        <w:rPr>
+          <w:lang w:val="en-GB" w:eastAsia="en-GB"/>
+        </w:rPr>
+        <w:t>orci</w:t>
+      </w:r>
+      <w:proofErr w:type="spellEnd"/>
+      <w:r>
+        <w:rPr>
+          <w:lang w:val="en-GB" w:eastAsia="en-GB"/>
+        </w:rPr>
+        <w:t xml:space="preserve">. Integer </w:t>
+      </w:r>
+      <w:proofErr w:type="spellStart"/>
+      <w:r>
+        <w:rPr>
+          <w:lang w:val="en-GB" w:eastAsia="en-GB"/>
+        </w:rPr>
+        <w:t>luctus</w:t>
+      </w:r>
+      <w:proofErr w:type="spellEnd"/>
+      <w:r>
+        <w:rPr>
+          <w:lang w:val="en-GB" w:eastAsia="en-GB"/>
+        </w:rPr>
+        <w:t xml:space="preserve">, </w:t>
+      </w:r>
+      <w:proofErr w:type="spellStart"/>
+      <w:r>
+        <w:rPr>
+          <w:lang w:val="en-GB" w:eastAsia="en-GB"/>
+        </w:rPr>
+        <w:t>nibh</w:t>
+      </w:r>
+      <w:proofErr w:type="spellEnd"/>
+      <w:r>
+        <w:rPr>
+          <w:lang w:val="en-GB" w:eastAsia="en-GB"/>
+        </w:rPr>
+        <w:t xml:space="preserve"> </w:t>
+      </w:r>
+      <w:proofErr w:type="spellStart"/>
+      <w:r>
+        <w:rPr>
+          <w:lang w:val="en-GB" w:eastAsia="en-GB"/>
+        </w:rPr>
+        <w:t>ut</w:t>
+      </w:r>
+      <w:proofErr w:type="spellEnd"/>
+      <w:r>
+        <w:rPr>
+          <w:lang w:val="en-GB" w:eastAsia="en-GB"/>
+        </w:rPr>
+        <w:t xml:space="preserve"> </w:t>
+      </w:r>
+      <w:proofErr w:type="spellStart"/>
+      <w:r>
+        <w:rPr>
+          <w:lang w:val="en-GB" w:eastAsia="en-GB"/>
+        </w:rPr>
+        <w:t>posuere</w:t>
+      </w:r>
+      <w:proofErr w:type="spellEnd"/>
+      <w:r>
+        <w:rPr>
+          <w:lang w:val="en-GB" w:eastAsia="en-GB"/>
+        </w:rPr>
+        <w:t xml:space="preserve"> </w:t>
+      </w:r>
+      <w:proofErr w:type="spellStart"/>
+      <w:r>
+        <w:rPr>
+          <w:lang w:val="en-GB" w:eastAsia="en-GB"/>
+        </w:rPr>
+        <w:t>posuere</w:t>
+      </w:r>
+      <w:proofErr w:type="spellEnd"/>
+      <w:r>
+        <w:rPr>
+          <w:lang w:val="en-GB" w:eastAsia="en-GB"/>
+        </w:rPr>
+        <w:t xml:space="preserve">, eros </w:t>
+      </w:r>
+      <w:proofErr w:type="spellStart"/>
+      <w:r>
+        <w:rPr>
+          <w:lang w:val="en-GB" w:eastAsia="en-GB"/>
+        </w:rPr>
+        <w:t>sem</w:t>
+      </w:r>
+      <w:proofErr w:type="spellEnd"/>
+      <w:r>
+        <w:rPr>
+          <w:lang w:val="en-GB" w:eastAsia="en-GB"/>
+        </w:rPr>
+        <w:t xml:space="preserve"> </w:t>
+      </w:r>
+      <w:proofErr w:type="spellStart"/>
+      <w:r>
+        <w:rPr>
+          <w:lang w:val="en-GB" w:eastAsia="en-GB"/>
+        </w:rPr>
+        <w:t>commodo</w:t>
+      </w:r>
+      <w:proofErr w:type="spellEnd"/>
+      <w:r>
+        <w:rPr>
+          <w:lang w:val="en-GB" w:eastAsia="en-GB"/>
+        </w:rPr>
+        <w:t xml:space="preserve"> </w:t>
+      </w:r>
+      <w:proofErr w:type="spellStart"/>
+      <w:r>
+        <w:rPr>
+          <w:lang w:val="en-GB" w:eastAsia="en-GB"/>
+        </w:rPr>
+        <w:t>felis</w:t>
+      </w:r>
+      <w:proofErr w:type="spellEnd"/>
+      <w:r>
+        <w:rPr>
+          <w:lang w:val="en-GB" w:eastAsia="en-GB"/>
+        </w:rPr>
+        <w:t xml:space="preserve">, et </w:t>
+      </w:r>
+      <w:proofErr w:type="spellStart"/>
+      <w:r>
+        <w:rPr>
+          <w:lang w:val="en-GB" w:eastAsia="en-GB"/>
+        </w:rPr>
+        <w:t>facilisis</w:t>
+      </w:r>
+      <w:proofErr w:type="spellEnd"/>
+      <w:r>
+        <w:rPr>
+          <w:lang w:val="en-GB" w:eastAsia="en-GB"/>
+        </w:rPr>
+        <w:t xml:space="preserve"> ex magna </w:t>
+      </w:r>
+      <w:proofErr w:type="spellStart"/>
+      <w:r>
+        <w:rPr>
+          <w:lang w:val="en-GB" w:eastAsia="en-GB"/>
+        </w:rPr>
+        <w:t>vel</w:t>
+      </w:r>
+      <w:proofErr w:type="spellEnd"/>
+      <w:r>
+        <w:rPr>
+          <w:lang w:val="en-GB" w:eastAsia="en-GB"/>
+        </w:rPr>
+        <w:t xml:space="preserve"> </w:t>
+      </w:r>
+      <w:proofErr w:type="spellStart"/>
+      <w:r>
+        <w:rPr>
+          <w:lang w:val="en-GB" w:eastAsia="en-GB"/>
+        </w:rPr>
+        <w:t>quam</w:t>
+      </w:r>
+      <w:proofErr w:type="spellEnd"/>
+      <w:r>
+        <w:rPr>
+          <w:lang w:val="en-GB" w:eastAsia="en-GB"/>
+        </w:rPr>
+        <w:t xml:space="preserve">. Donec </w:t>
+      </w:r>
+      <w:proofErr w:type="spellStart"/>
+      <w:r>
+        <w:rPr>
+          <w:lang w:val="en-GB" w:eastAsia="en-GB"/>
+        </w:rPr>
+        <w:t>quis</w:t>
+      </w:r>
+      <w:proofErr w:type="spellEnd"/>
+      <w:r>
+        <w:rPr>
+          <w:lang w:val="en-GB" w:eastAsia="en-GB"/>
+        </w:rPr>
+        <w:t xml:space="preserve"> </w:t>
+      </w:r>
+      <w:proofErr w:type="spellStart"/>
+      <w:r>
+        <w:rPr>
+          <w:lang w:val="en-GB" w:eastAsia="en-GB"/>
+        </w:rPr>
+        <w:t>volutpat</w:t>
+      </w:r>
+      <w:proofErr w:type="spellEnd"/>
+      <w:r>
+        <w:rPr>
+          <w:lang w:val="en-GB" w:eastAsia="en-GB"/>
+        </w:rPr>
+        <w:t xml:space="preserve"> </w:t>
+      </w:r>
+      <w:proofErr w:type="spellStart"/>
+      <w:r>
+        <w:rPr>
+          <w:lang w:val="en-GB" w:eastAsia="en-GB"/>
+        </w:rPr>
+        <w:t>elit</w:t>
+      </w:r>
+      <w:proofErr w:type="spellEnd"/>
+      <w:r>
+        <w:rPr>
+          <w:lang w:val="en-GB" w:eastAsia="en-GB"/>
+        </w:rPr>
+        <w:t xml:space="preserve">. </w:t>
+      </w:r>
+      <w:proofErr w:type="spellStart"/>
+      <w:r>
+        <w:rPr>
+          <w:lang w:val="en-GB" w:eastAsia="en-GB"/>
+        </w:rPr>
+        <w:t>Nulla</w:t>
+      </w:r>
+      <w:proofErr w:type="spellEnd"/>
+      <w:r>
+        <w:rPr>
+          <w:lang w:val="en-GB" w:eastAsia="en-GB"/>
+        </w:rPr>
+        <w:t xml:space="preserve"> at fermentum </w:t>
+      </w:r>
+      <w:proofErr w:type="spellStart"/>
+      <w:r>
+        <w:rPr>
+          <w:lang w:val="en-GB" w:eastAsia="en-GB"/>
+        </w:rPr>
+        <w:t>felis</w:t>
+      </w:r>
+      <w:proofErr w:type="spellEnd"/>
+      <w:r>
+        <w:rPr>
+          <w:lang w:val="en-GB" w:eastAsia="en-GB"/>
+        </w:rPr>
+        <w:t xml:space="preserve">. Donec </w:t>
+      </w:r>
+      <w:proofErr w:type="spellStart"/>
+      <w:r>
+        <w:rPr>
+          <w:lang w:val="en-GB" w:eastAsia="en-GB"/>
+        </w:rPr>
+        <w:t>eget</w:t>
+      </w:r>
+      <w:proofErr w:type="spellEnd"/>
+      <w:r>
+        <w:rPr>
+          <w:lang w:val="en-GB" w:eastAsia="en-GB"/>
+        </w:rPr>
+        <w:t xml:space="preserve"> </w:t>
+      </w:r>
+      <w:proofErr w:type="spellStart"/>
+      <w:r>
+        <w:rPr>
+          <w:lang w:val="en-GB" w:eastAsia="en-GB"/>
+        </w:rPr>
+        <w:t>efficitur</w:t>
+      </w:r>
+      <w:proofErr w:type="spellEnd"/>
+      <w:r>
+        <w:rPr>
+          <w:lang w:val="en-GB" w:eastAsia="en-GB"/>
+        </w:rPr>
+        <w:t xml:space="preserve"> nisi, </w:t>
+      </w:r>
+      <w:proofErr w:type="spellStart"/>
+      <w:r>
+        <w:rPr>
+          <w:lang w:val="en-GB" w:eastAsia="en-GB"/>
+        </w:rPr>
+        <w:t>sed</w:t>
+      </w:r>
+      <w:proofErr w:type="spellEnd"/>
+      <w:r>
+        <w:rPr>
+          <w:lang w:val="en-GB" w:eastAsia="en-GB"/>
+        </w:rPr>
+        <w:t xml:space="preserve"> </w:t>
+      </w:r>
+      <w:proofErr w:type="spellStart"/>
+      <w:r>
+        <w:rPr>
+          <w:lang w:val="en-GB" w:eastAsia="en-GB"/>
+        </w:rPr>
+        <w:t>ornare</w:t>
+      </w:r>
+      <w:proofErr w:type="spellEnd"/>
+      <w:r>
+        <w:rPr>
+          <w:lang w:val="en-GB" w:eastAsia="en-GB"/>
+        </w:rPr>
+        <w:t xml:space="preserve"> </w:t>
+      </w:r>
+      <w:proofErr w:type="spellStart"/>
+      <w:r>
+        <w:rPr>
+          <w:lang w:val="en-GB" w:eastAsia="en-GB"/>
+        </w:rPr>
+        <w:t>nibh</w:t>
+      </w:r>
+      <w:proofErr w:type="spellEnd"/>
+      <w:r>
+        <w:rPr>
+          <w:lang w:val="en-GB" w:eastAsia="en-GB"/>
+        </w:rPr>
+        <w:t xml:space="preserve">. </w:t>
+      </w:r>
+      <w:proofErr w:type="spellStart"/>
+      <w:r>
+        <w:rPr>
+          <w:lang w:val="en-GB" w:eastAsia="en-GB"/>
+        </w:rPr>
+        <w:t>Vivamus</w:t>
+      </w:r>
+      <w:proofErr w:type="spellEnd"/>
+      <w:r>
+        <w:rPr>
+          <w:lang w:val="en-GB" w:eastAsia="en-GB"/>
+        </w:rPr>
+        <w:t xml:space="preserve"> </w:t>
+      </w:r>
+      <w:proofErr w:type="spellStart"/>
+      <w:r>
+        <w:rPr>
+          <w:lang w:val="en-GB" w:eastAsia="en-GB"/>
+        </w:rPr>
+        <w:t>eget</w:t>
+      </w:r>
+      <w:proofErr w:type="spellEnd"/>
+      <w:r>
+        <w:rPr>
+          <w:lang w:val="en-GB" w:eastAsia="en-GB"/>
+        </w:rPr>
+        <w:t xml:space="preserve"> </w:t>
+      </w:r>
+      <w:proofErr w:type="spellStart"/>
+      <w:r>
+        <w:rPr>
+          <w:lang w:val="en-GB" w:eastAsia="en-GB"/>
+        </w:rPr>
+        <w:t>lectus</w:t>
+      </w:r>
+      <w:proofErr w:type="spellEnd"/>
+      <w:r>
+        <w:rPr>
+          <w:lang w:val="en-GB" w:eastAsia="en-GB"/>
+        </w:rPr>
+        <w:t xml:space="preserve"> </w:t>
+      </w:r>
+      <w:proofErr w:type="spellStart"/>
+      <w:r>
+        <w:rPr>
+          <w:lang w:val="en-GB" w:eastAsia="en-GB"/>
+        </w:rPr>
+        <w:t>quis</w:t>
+      </w:r>
+      <w:proofErr w:type="spellEnd"/>
+      <w:r>
+        <w:rPr>
+          <w:lang w:val="en-GB" w:eastAsia="en-GB"/>
+        </w:rPr>
+        <w:t xml:space="preserve"> </w:t>
+      </w:r>
+      <w:proofErr w:type="spellStart"/>
+      <w:r>
+        <w:rPr>
+          <w:lang w:val="en-GB" w:eastAsia="en-GB"/>
+        </w:rPr>
+        <w:t>erat</w:t>
+      </w:r>
+      <w:proofErr w:type="spellEnd"/>
+      <w:r>
+        <w:rPr>
+          <w:lang w:val="en-GB" w:eastAsia="en-GB"/>
+        </w:rPr>
+        <w:t xml:space="preserve"> </w:t>
+      </w:r>
+      <w:proofErr w:type="spellStart"/>
+      <w:r>
+        <w:rPr>
+          <w:lang w:val="en-GB" w:eastAsia="en-GB"/>
+        </w:rPr>
+        <w:t>faucibus</w:t>
+      </w:r>
+      <w:proofErr w:type="spellEnd"/>
+      <w:r>
+        <w:rPr>
+          <w:lang w:val="en-GB" w:eastAsia="en-GB"/>
+        </w:rPr>
+        <w:t xml:space="preserve"> </w:t>
+      </w:r>
+      <w:proofErr w:type="spellStart"/>
+      <w:r>
+        <w:rPr>
+          <w:lang w:val="en-GB" w:eastAsia="en-GB"/>
+        </w:rPr>
+        <w:t>efficitur</w:t>
+      </w:r>
+      <w:proofErr w:type="spellEnd"/>
+      <w:r>
+        <w:rPr>
+          <w:lang w:val="en-GB" w:eastAsia="en-GB"/>
+        </w:rPr>
+        <w:t xml:space="preserve">. Ut </w:t>
+      </w:r>
+      <w:proofErr w:type="spellStart"/>
+      <w:r>
+        <w:rPr>
+          <w:lang w:val="en-GB" w:eastAsia="en-GB"/>
+        </w:rPr>
+        <w:t>ornare</w:t>
+      </w:r>
+      <w:proofErr w:type="spellEnd"/>
+      <w:r>
+        <w:rPr>
+          <w:lang w:val="en-GB" w:eastAsia="en-GB"/>
+        </w:rPr>
+        <w:t xml:space="preserve"> </w:t>
+      </w:r>
+      <w:proofErr w:type="spellStart"/>
+      <w:r>
+        <w:rPr>
+          <w:lang w:val="en-GB" w:eastAsia="en-GB"/>
+        </w:rPr>
+        <w:t>odio</w:t>
+      </w:r>
+      <w:proofErr w:type="spellEnd"/>
+      <w:r>
+        <w:rPr>
+          <w:lang w:val="en-GB" w:eastAsia="en-GB"/>
+        </w:rPr>
+        <w:t xml:space="preserve"> ac </w:t>
+      </w:r>
+      <w:proofErr w:type="spellStart"/>
+      <w:r>
+        <w:rPr>
+          <w:lang w:val="en-GB" w:eastAsia="en-GB"/>
+        </w:rPr>
+        <w:t>elit</w:t>
+      </w:r>
+      <w:proofErr w:type="spellEnd"/>
+      <w:r>
+        <w:rPr>
+          <w:lang w:val="en-GB" w:eastAsia="en-GB"/>
+        </w:rPr>
+        <w:t xml:space="preserve"> </w:t>
+      </w:r>
+      <w:proofErr w:type="spellStart"/>
+      <w:r>
+        <w:rPr>
+          <w:lang w:val="en-GB" w:eastAsia="en-GB"/>
+        </w:rPr>
+        <w:t>finibus</w:t>
+      </w:r>
+      <w:proofErr w:type="spellEnd"/>
+      <w:r>
+        <w:rPr>
+          <w:lang w:val="en-GB" w:eastAsia="en-GB"/>
+        </w:rPr>
+        <w:t xml:space="preserve"> </w:t>
+      </w:r>
+      <w:proofErr w:type="spellStart"/>
+      <w:r>
+        <w:rPr>
+          <w:lang w:val="en-GB" w:eastAsia="en-GB"/>
+        </w:rPr>
+        <w:t>tincidunt</w:t>
+      </w:r>
+      <w:proofErr w:type="spellEnd"/>
+      <w:r>
+        <w:rPr>
+          <w:lang w:val="en-GB" w:eastAsia="en-GB"/>
+        </w:rPr>
+        <w:t xml:space="preserve">. Donec porta </w:t>
+      </w:r>
+      <w:proofErr w:type="spellStart"/>
+      <w:r>
+        <w:rPr>
+          <w:lang w:val="en-GB" w:eastAsia="en-GB"/>
+        </w:rPr>
+        <w:t>vulputate</w:t>
+      </w:r>
+      <w:proofErr w:type="spellEnd"/>
+      <w:r>
+        <w:rPr>
+          <w:lang w:val="en-GB" w:eastAsia="en-GB"/>
+        </w:rPr>
+        <w:t xml:space="preserve"> ex at </w:t>
+      </w:r>
+      <w:proofErr w:type="spellStart"/>
+      <w:r>
+        <w:rPr>
+          <w:lang w:val="en-GB" w:eastAsia="en-GB"/>
+        </w:rPr>
+        <w:t>posuere</w:t>
+      </w:r>
+      <w:proofErr w:type="spellEnd"/>
+      <w:r>
+        <w:rPr>
+          <w:lang w:val="en-GB" w:eastAsia="en-GB"/>
+        </w:rPr>
+        <w:t xml:space="preserve">. Nunc </w:t>
+      </w:r>
+      <w:proofErr w:type="spellStart"/>
+      <w:r>
+        <w:rPr>
+          <w:lang w:val="en-GB" w:eastAsia="en-GB"/>
+        </w:rPr>
+        <w:t>vulputate</w:t>
+      </w:r>
+      <w:proofErr w:type="spellEnd"/>
+      <w:r>
+        <w:rPr>
+          <w:lang w:val="en-GB" w:eastAsia="en-GB"/>
+        </w:rPr>
+        <w:t xml:space="preserve"> </w:t>
+      </w:r>
+      <w:proofErr w:type="spellStart"/>
+      <w:r>
+        <w:rPr>
+          <w:lang w:val="en-GB" w:eastAsia="en-GB"/>
+        </w:rPr>
+        <w:t>neque</w:t>
+      </w:r>
+      <w:proofErr w:type="spellEnd"/>
+      <w:r>
+        <w:rPr>
+          <w:lang w:val="en-GB" w:eastAsia="en-GB"/>
+        </w:rPr>
+        <w:t xml:space="preserve"> sit </w:t>
+      </w:r>
+      <w:proofErr w:type="spellStart"/>
+      <w:r>
+        <w:rPr>
+          <w:lang w:val="en-GB" w:eastAsia="en-GB"/>
+        </w:rPr>
+        <w:t>amet</w:t>
+      </w:r>
+      <w:proofErr w:type="spellEnd"/>
+      <w:r>
+        <w:rPr>
+          <w:lang w:val="en-GB" w:eastAsia="en-GB"/>
+        </w:rPr>
+        <w:t xml:space="preserve"> </w:t>
+      </w:r>
+      <w:proofErr w:type="spellStart"/>
+      <w:r>
+        <w:rPr>
+          <w:lang w:val="en-GB" w:eastAsia="en-GB"/>
+        </w:rPr>
+        <w:t>condimentum</w:t>
+      </w:r>
+      <w:proofErr w:type="spellEnd"/>
+      <w:r>
+        <w:rPr>
+          <w:lang w:val="en-GB" w:eastAsia="en-GB"/>
+        </w:rPr>
+        <w:t xml:space="preserve"> </w:t>
+      </w:r>
+      <w:proofErr w:type="spellStart"/>
+      <w:r>
+        <w:rPr>
+          <w:lang w:val="en-GB" w:eastAsia="en-GB"/>
+        </w:rPr>
+        <w:t>ultricies</w:t>
+      </w:r>
+      <w:proofErr w:type="spellEnd"/>
+      <w:r>
+        <w:rPr>
+          <w:lang w:val="en-GB" w:eastAsia="en-GB"/>
+        </w:rPr>
+        <w:t xml:space="preserve">. Donec id </w:t>
+      </w:r>
+      <w:proofErr w:type="spellStart"/>
+      <w:r>
+        <w:rPr>
+          <w:lang w:val="en-GB" w:eastAsia="en-GB"/>
+        </w:rPr>
+        <w:t>lectus</w:t>
+      </w:r>
+      <w:proofErr w:type="spellEnd"/>
+      <w:r>
+        <w:rPr>
+          <w:lang w:val="en-GB" w:eastAsia="en-GB"/>
+        </w:rPr>
+        <w:t xml:space="preserve"> auctor magna </w:t>
+      </w:r>
+      <w:proofErr w:type="spellStart"/>
+      <w:r>
+        <w:rPr>
+          <w:lang w:val="en-GB" w:eastAsia="en-GB"/>
+        </w:rPr>
+        <w:t>commodo</w:t>
+      </w:r>
+      <w:proofErr w:type="spellEnd"/>
+      <w:r>
+        <w:rPr>
+          <w:lang w:val="en-GB" w:eastAsia="en-GB"/>
+        </w:rPr>
+        <w:t xml:space="preserve"> </w:t>
+      </w:r>
+      <w:proofErr w:type="spellStart"/>
+      <w:r>
+        <w:rPr>
+          <w:lang w:val="en-GB" w:eastAsia="en-GB"/>
+        </w:rPr>
+        <w:t>iaculis</w:t>
+      </w:r>
+      <w:proofErr w:type="spellEnd"/>
+      <w:r>
+        <w:rPr>
+          <w:lang w:val="en-GB" w:eastAsia="en-GB"/>
+        </w:rPr>
+        <w:t xml:space="preserve"> </w:t>
+      </w:r>
+      <w:proofErr w:type="spellStart"/>
+      <w:r>
+        <w:rPr>
+          <w:lang w:val="en-GB" w:eastAsia="en-GB"/>
+        </w:rPr>
+        <w:t>sed</w:t>
+      </w:r>
+      <w:proofErr w:type="spellEnd"/>
+      <w:r>
+        <w:rPr>
+          <w:lang w:val="en-GB" w:eastAsia="en-GB"/>
+        </w:rPr>
+        <w:t xml:space="preserve"> ac </w:t>
+      </w:r>
+      <w:proofErr w:type="spellStart"/>
+      <w:r>
+        <w:rPr>
+          <w:lang w:val="en-GB" w:eastAsia="en-GB"/>
+        </w:rPr>
+        <w:t>mauris</w:t>
+      </w:r>
+      <w:proofErr w:type="spellEnd"/>
+      <w:r>
+        <w:rPr>
+          <w:lang w:val="en-GB" w:eastAsia="en-GB"/>
+        </w:rPr>
+        <w:t>.</w:t>
+      </w:r>
+    </w:p>
+    <w:p>
+      <w:pPr>
+        <w:rPr>
+          <w:rFonts w:asciiTheme="majorHAnsi" w:eastAsia="Times New Roman" w:hAnsiTheme="majorHAnsi" w:cstheme="majorBidi"/>
+          <w:color w:val="365F91" w:themeColor="accent1" w:themeShade="BF"/>
+          <w:sz w:val="32"/>
+          <w:szCs w:val="32"/>
+          <w:lang w:val="en-GB" w:eastAsia="en-GB"/>
+        </w:rPr>
+      </w:pPr>
+      <w:r>
+        <w:rPr>
+          <w:rFonts w:eastAsia="Times New Roman"/>
+          <w:lang w:val="en-GB" w:eastAsia="en-GB"/>
+        </w:rPr>
+        <w:br w:type="page"/>
+      </w:r>
+    </w:p>
+    <w:p>
+      <w:pPr>
+        <w:pStyle w:val="Heading1"/>
+        <w:jc w:val="center"/>
+        <w:rPr>
+          <w:rFonts w:eastAsia="Times New Roman"/>
+          <w:lang w:val="en-GB" w:eastAsia="en-GB"/>
+        </w:rPr>
+      </w:pPr>
+    </w:p>
+    <w:p>
+      <w:pPr>
+        <w:pStyle w:val="Heading1"/>
+        <w:jc w:val="center"/>
+        <w:rPr>
+          <w:rFonts w:eastAsia="Times New Roman"/>
+          <w:lang w:val="en-GB" w:eastAsia="en-GB"/>
+        </w:rPr>
+      </w:pPr>
+      <w:r>
+        <w:rPr>
+          <w:rFonts w:eastAsia="Times New Roman"/>
+          <w:lang w:val="en-GB" w:eastAsia="en-GB"/>
+        </w:rPr>
+        <w:t>Location</w:t>
+      </w:r>
     </w:p>
     <w:p>
       <w:pPr>
@@ -769,7 +3691,23 @@
                 <w:sz w:val="24"/>
                 <w:szCs w:val="24"/>
               </w:rPr>
-              <w:t>’,6)</w:t>
+              <w:t>’,</w:t>
+            </w:r>
+            <w:r>
+              <w:rPr>
+                <w:rFonts w:ascii="Arial" w:hAnsi="Arial" w:cs="Arial"/>
+                <w:sz w:val="24"/>
+                <w:szCs w:val="24"/>
+              </w:rPr>
+              <w:t>5</w:t>
+            </w:r>
+            <w:r>
+              <w:rPr>
+                <w:rFonts w:ascii="Arial" w:hAnsi="Arial" w:cs="Arial"/>
+                <w:sz w:val="24"/>
+                <w:szCs w:val="24"/>
+              </w:rPr>
+              <w:t>)</w:t>
             </w:r>
           </w:p>
           <w:p>
@@ -792,59 +3730,75 @@
     </w:tbl>
     <w:p>
       <w:pPr>
-        <w:rPr>
-          <w:lang w:val="en-GB" w:eastAsia="en-GB"/>
+        <w:pStyle w:val="NormalWeb"/>
+        <w:spacing w:before="0" w:beforeAutospacing="0" w:after="60" w:afterAutospacing="0"/>
+        <w:jc w:val="both"/>
+        <w:rPr>
+          <w:rFonts w:ascii="Arial" w:hAnsi="Arial" w:cs="Arial"/>
+          <w:color w:val="000000"/>
+          <w:sz w:val="28"/>
+          <w:szCs w:val="28"/>
         </w:rPr>
       </w:pPr>
     </w:p>
     <w:p>
       <w:pPr>
-        <w:rPr>
-          <w:lang w:val="en-GB" w:eastAsia="en-GB"/>
-        </w:rPr>
-      </w:pPr>
-      <w:r>
-        <w:rPr>
-          <w:lang w:val="en-GB" w:eastAsia="en-GB"/>
-        </w:rPr>
-        <w:br w:type="page"/>
-      </w:r>
-    </w:p>
-    <w:p>
-      <w:pPr>
-        <w:rPr>
-          <w:lang w:val="en-GB" w:eastAsia="en-GB"/>
-        </w:rPr>
-      </w:pPr>
-    </w:p>
-    <w:p>
-      <w:pPr>
-        <w:pStyle w:val="Heading1"/>
-        <w:jc w:val="center"/>
-        <w:rPr>
-          <w:lang w:val="en-GB" w:eastAsia="en-GB"/>
-        </w:rPr>
-      </w:pPr>
-      <w:r>
-        <w:rPr>
-          <w:lang w:val="en-GB" w:eastAsia="en-GB"/>
-        </w:rPr>
-        <w:t>Ethnicity</w:t>
-      </w:r>
-    </w:p>
-    <w:p>
-      <w:pPr>
-        <w:rPr>
-          <w:lang w:val="en-GB" w:eastAsia="en-GB"/>
-        </w:rPr>
-      </w:pPr>
-    </w:p>
-    <w:p>
-      <w:pPr>
-        <w:rPr>
-          <w:lang w:val="en-GB" w:eastAsia="en-GB"/>
-        </w:rPr>
-      </w:pPr>
+        <w:pStyle w:val="NormalWeb"/>
+        <w:spacing w:before="0" w:beforeAutospacing="0" w:after="60" w:afterAutospacing="0"/>
+        <w:jc w:val="both"/>
+        <w:rPr>
+          <w:rFonts w:ascii="Arial" w:hAnsi="Arial" w:cs="Arial"/>
+          <w:color w:val="000000"/>
+          <w:sz w:val="20"/>
+          <w:szCs w:val="20"/>
+        </w:rPr>
+      </w:pPr>
+      <w:r>
+        <w:rPr>
+          <w:rFonts w:ascii="Arial" w:hAnsi="Arial" w:cs="Arial"/>
+          <w:color w:val="000000"/>
+          <w:sz w:val="20"/>
+          <w:szCs w:val="20"/>
+        </w:rPr>
+        <w:fldChar w:fldCharType="begin"/>
+      </w:r>
+      <w:r>
+        <w:rPr>
+          <w:rFonts w:ascii="Arial" w:hAnsi="Arial" w:cs="Arial"/>
+          <w:color w:val="000000"/>
+          <w:sz w:val="20"/>
+          <w:szCs w:val="20"/>
+        </w:rPr>
+        <w:instrText xml:space="preserve"> MERGEFIELD  population_field_01  \* MERGEFORMAT </w:instrText>
+      </w:r>
+      <w:r>
+        <w:rPr>
+          <w:rFonts w:ascii="Arial" w:hAnsi="Arial" w:cs="Arial"/>
+          <w:color w:val="000000"/>
+          <w:sz w:val="20"/>
+          <w:szCs w:val="20"/>
+        </w:rPr>
+        <w:fldChar w:fldCharType="separate"/>
+      </w:r>
+      <w:r>
+        <w:rPr>
+          <w:rFonts w:ascii="Arial" w:hAnsi="Arial" w:cs="Arial"/>
+          <w:noProof/>
+          <w:color w:val="000000"/>
+          <w:sz w:val="20"/>
+          <w:szCs w:val="20"/>
+        </w:rPr>
+        <w:t>«population_field_01»</w:t>
+      </w:r>
+      <w:r>
+        <w:rPr>
+          <w:rFonts w:ascii="Arial" w:hAnsi="Arial" w:cs="Arial"/>
+          <w:color w:val="000000"/>
+          <w:sz w:val="20"/>
+          <w:szCs w:val="20"/>
+        </w:rPr>
+        <w:fldChar w:fldCharType="end"/>
+      </w:r>
     </w:p>
     <w:p>
       <w:pPr>
@@ -924,7 +3878,7 @@
                 <w:sz w:val="24"/>
                 <w:szCs w:val="24"/>
               </w:rPr>
-              <w:t>ethnicity_horizontal_stacked_plot</w:t>
+              <w:t>population_mekko_plot_gender</w:t>
             </w:r>
             <w:r>
               <w:rPr>
@@ -932,7 +3886,7 @@
                 <w:sz w:val="24"/>
                 <w:szCs w:val="24"/>
               </w:rPr>
-              <w:t>’,</w:t>
+              <w:t>’</w:t>
             </w:r>
             <w:r>
               <w:rPr>
@@ -940,7 +3894,7 @@
                 <w:sz w:val="24"/>
                 <w:szCs w:val="24"/>
               </w:rPr>
-              <w:t>’</w:t>
+              <w:t>,’center’,</w:t>
             </w:r>
             <w:r>
               <w:rPr>
@@ -948,23 +3902,7 @@
                 <w:sz w:val="24"/>
                 <w:szCs w:val="24"/>
               </w:rPr>
-              <w:t>center</w:t>
-            </w:r>
-            <w:r>
-              <w:rPr>
-                <w:rFonts w:ascii="Arial" w:hAnsi="Arial" w:cs="Arial"/>
-                <w:sz w:val="24"/>
-                <w:szCs w:val="24"/>
-              </w:rPr>
-              <w:t>’,6</w:t>
-            </w:r>
-            <w:r>
-              <w:rPr>
-                <w:rFonts w:ascii="Arial" w:hAnsi="Arial" w:cs="Arial"/>
-                <w:sz w:val="24"/>
-                <w:szCs w:val="24"/>
-              </w:rPr>
-              <w:t>.5</w:t>
+              <w:t>3</w:t>
             </w:r>
             <w:r>
               <w:rPr>
@@ -1007,6 +3945,205 @@
     <w:p>
       <w:pPr>
         <w:rPr>
+          <w:lang w:val="en-GB" w:eastAsia="en-GB"/>
+        </w:rPr>
+      </w:pPr>
+      <w:r>
+        <w:rPr>
+          <w:lang w:val="en-GB" w:eastAsia="en-GB"/>
+        </w:rPr>
+        <w:br w:type="page"/>
+      </w:r>
+    </w:p>
+    <w:p>
+      <w:pPr>
+        <w:rPr>
+          <w:lang w:val="en-GB" w:eastAsia="en-GB"/>
+        </w:rPr>
+      </w:pPr>
+    </w:p>
+    <w:p>
+      <w:pPr>
+        <w:pStyle w:val="Heading1"/>
+        <w:jc w:val="center"/>
+        <w:rPr>
+          <w:lang w:val="en-GB" w:eastAsia="en-GB"/>
+        </w:rPr>
+      </w:pPr>
+      <w:r>
+        <w:rPr>
+          <w:lang w:val="en-GB" w:eastAsia="en-GB"/>
+        </w:rPr>
+        <w:t>Ethnicity</w:t>
+      </w:r>
+    </w:p>
+    <w:p>
+      <w:pPr>
+        <w:rPr>
+          <w:lang w:val="en-GB" w:eastAsia="en-GB"/>
+        </w:rPr>
+      </w:pPr>
+    </w:p>
+    <w:tbl>
+      <w:tblPr>
+        <w:tblStyle w:val="TableGrid"/>
+        <w:tblW w:w="0" w:type="auto"/>
+        <w:tblBorders>
+          <w:top w:val="none" w:sz="0" w:space="0" w:color="auto"/>
+          <w:left w:val="none" w:sz="0" w:space="0" w:color="auto"/>
+          <w:bottom w:val="none" w:sz="0" w:space="0" w:color="auto"/>
+          <w:right w:val="none" w:sz="0" w:space="0" w:color="auto"/>
+          <w:insideH w:val="none" w:sz="0" w:space="0" w:color="auto"/>
+          <w:insideV w:val="none" w:sz="0" w:space="0" w:color="auto"/>
+        </w:tblBorders>
+        <w:tblLook w:val="04A0" w:firstRow="1" w:lastRow="0" w:firstColumn="1" w:lastColumn="0" w:noHBand="0" w:noVBand="1"/>
+      </w:tblPr>
+      <w:tblGrid>
+        <w:gridCol w:w="9576"/>
+      </w:tblGrid>
+      <w:tr>
+        <w:tc>
+          <w:tcPr>
+            <w:tcW w:w="9576" w:type="dxa"/>
+          </w:tcPr>
+          <w:p>
+            <w:pPr>
+              <w:rPr>
+                <w:rFonts w:ascii="Arial" w:hAnsi="Arial" w:cs="Arial"/>
+                <w:sz w:val="24"/>
+                <w:szCs w:val="24"/>
+              </w:rPr>
+            </w:pPr>
+            <w:r>
+              <w:rPr>
+                <w:rFonts w:ascii="Arial" w:hAnsi="Arial" w:cs="Arial"/>
+                <w:sz w:val="24"/>
+                <w:szCs w:val="24"/>
+              </w:rPr>
+              <w:t>{{</w:t>
+            </w:r>
+          </w:p>
+          <w:p>
+            <w:pPr>
+              <w:rPr>
+                <w:rFonts w:ascii="Arial" w:hAnsi="Arial" w:cs="Arial"/>
+                <w:sz w:val="24"/>
+                <w:szCs w:val="24"/>
+              </w:rPr>
+            </w:pPr>
+            <w:r>
+              <w:rPr>
+                <w:rFonts w:ascii="Arial" w:hAnsi="Arial" w:cs="Arial"/>
+                <w:sz w:val="24"/>
+                <w:szCs w:val="24"/>
+              </w:rPr>
+              <w:t>include_image(‘</w:t>
+            </w:r>
+            <w:r>
+              <w:rPr>
+                <w:rFonts w:ascii="Arial" w:hAnsi="Arial" w:cs="Arial"/>
+                <w:sz w:val="24"/>
+                <w:szCs w:val="24"/>
+              </w:rPr>
+              <w:t>ethnicity_horizontal_stacked_</w:t>
+            </w:r>
+            <w:r>
+              <w:rPr>
+                <w:rFonts w:ascii="Arial" w:hAnsi="Arial" w:cs="Arial"/>
+                <w:sz w:val="24"/>
+                <w:szCs w:val="24"/>
+              </w:rPr>
+              <w:t>report_</w:t>
+            </w:r>
+            <w:r>
+              <w:rPr>
+                <w:rFonts w:ascii="Arial" w:hAnsi="Arial" w:cs="Arial"/>
+                <w:sz w:val="24"/>
+                <w:szCs w:val="24"/>
+              </w:rPr>
+              <w:t>plot</w:t>
+            </w:r>
+            <w:r>
+              <w:rPr>
+                <w:rFonts w:ascii="Arial" w:hAnsi="Arial" w:cs="Arial"/>
+                <w:sz w:val="24"/>
+                <w:szCs w:val="24"/>
+              </w:rPr>
+              <w:t>’,</w:t>
+            </w:r>
+            <w:r>
+              <w:rPr>
+                <w:rFonts w:ascii="Arial" w:hAnsi="Arial" w:cs="Arial"/>
+                <w:sz w:val="24"/>
+                <w:szCs w:val="24"/>
+              </w:rPr>
+              <w:t>’</w:t>
+            </w:r>
+            <w:r>
+              <w:rPr>
+                <w:rFonts w:ascii="Arial" w:hAnsi="Arial" w:cs="Arial"/>
+                <w:sz w:val="24"/>
+                <w:szCs w:val="24"/>
+              </w:rPr>
+              <w:t>center</w:t>
+            </w:r>
+            <w:r>
+              <w:rPr>
+                <w:rFonts w:ascii="Arial" w:hAnsi="Arial" w:cs="Arial"/>
+                <w:sz w:val="24"/>
+                <w:szCs w:val="24"/>
+              </w:rPr>
+              <w:t>’,6</w:t>
+            </w:r>
+            <w:r>
+              <w:rPr>
+                <w:rFonts w:ascii="Arial" w:hAnsi="Arial" w:cs="Arial"/>
+                <w:sz w:val="24"/>
+                <w:szCs w:val="24"/>
+              </w:rPr>
+              <w:t>.5</w:t>
+            </w:r>
+            <w:r>
+              <w:rPr>
+                <w:rFonts w:ascii="Arial" w:hAnsi="Arial" w:cs="Arial"/>
+                <w:sz w:val="24"/>
+                <w:szCs w:val="24"/>
+              </w:rPr>
+              <w:t>)</w:t>
+            </w:r>
+          </w:p>
+          <w:p>
+            <w:pPr>
+              <w:pStyle w:val="NormalWeb"/>
+              <w:spacing w:before="0" w:beforeAutospacing="0" w:after="60" w:afterAutospacing="0"/>
+              <w:jc w:val="both"/>
+              <w:rPr>
+                <w:rFonts w:ascii="Arial" w:hAnsi="Arial" w:cs="Arial"/>
+                <w:color w:val="000000"/>
+                <w:sz w:val="28"/>
+                <w:szCs w:val="28"/>
+              </w:rPr>
+            </w:pPr>
+            <w:r>
+              <w:rPr>
+                <w:rFonts w:ascii="Arial" w:hAnsi="Arial" w:cs="Arial"/>
+              </w:rPr>
+              <w:t>}}</w:t>
+            </w:r>
+          </w:p>
+        </w:tc>
+      </w:tr>
+    </w:tbl>
+    <w:p>
+      <w:pPr>
+        <w:rPr>
+          <w:lang w:val="en-GB" w:eastAsia="en-GB"/>
+        </w:rPr>
+      </w:pPr>
+    </w:p>
+    <w:p>
+      <w:pPr>
+        <w:rPr>
           <w:rFonts w:ascii="Arial" w:eastAsia="Times New Roman" w:hAnsi="Arial" w:cs="Arial"/>
           <w:color w:val="000000"/>
           <w:sz w:val="28"/>
@@ -1046,8 +4183,6 @@
         <w:t>Health</w:t>
       </w:r>
     </w:p>
-    <w:p/>
-    <w:p/>
     <w:p/>
     <w:tbl>
       <w:tblPr>
@@ -1100,8 +4235,6 @@
         <w:t>Education Data</w:t>
       </w:r>
     </w:p>
-    <w:p/>
-    <w:p/>
     <w:p/>
     <w:tbl>
       <w:tblPr>
@@ -1150,23 +4283,21 @@
                 <w:szCs w:val="24"/>
               </w:rPr>
             </w:pPr>
-            <w:proofErr w:type="spellStart"/>
             <w:r>
               <w:rPr>
                 <w:rFonts w:ascii="Arial" w:hAnsi="Arial" w:cs="Arial"/>
                 <w:sz w:val="24"/>
                 <w:szCs w:val="24"/>
               </w:rPr>
-              <w:t>include_image</w:t>
-            </w:r>
-            <w:proofErr w:type="spellEnd"/>
+              <w:t>include_image(‘</w:t>
+            </w:r>
             <w:r>
               <w:rPr>
                 <w:rFonts w:ascii="Arial" w:hAnsi="Arial" w:cs="Arial"/>
                 <w:sz w:val="24"/>
                 <w:szCs w:val="24"/>
               </w:rPr>
-              <w:t>(‘</w:t>
+              <w:t>education_horizontal_stacked</w:t>
             </w:r>
             <w:r>
               <w:rPr>
@@ -1174,7 +4305,15 @@
                 <w:sz w:val="24"/>
                 <w:szCs w:val="24"/>
               </w:rPr>
-              <w:t>education_horizontal_stacked_plot</w:t>
+              <w:t>_report</w:t>
+            </w:r>
+            <w:r>
+              <w:rPr>
+                <w:rFonts w:ascii="Arial" w:hAnsi="Arial" w:cs="Arial"/>
+                <w:sz w:val="24"/>
+                <w:szCs w:val="24"/>
+              </w:rPr>
+              <w:t>_plot</w:t>
             </w:r>
             <w:r>
               <w:rPr>
@@ -1260,8 +4399,6 @@
         <w:t>Earnings</w:t>
       </w:r>
     </w:p>
-    <w:p/>
-    <w:p/>
     <w:p/>
     <w:tbl>
       <w:tblPr>
@@ -1310,23 +4447,21 @@
                 <w:szCs w:val="24"/>
               </w:rPr>
             </w:pPr>
-            <w:proofErr w:type="spellStart"/>
             <w:r>
               <w:rPr>
                 <w:rFonts w:ascii="Arial" w:hAnsi="Arial" w:cs="Arial"/>
                 <w:sz w:val="24"/>
                 <w:szCs w:val="24"/>
               </w:rPr>
-              <w:t>include_image</w:t>
-            </w:r>
-            <w:proofErr w:type="spellEnd"/>
+              <w:t>include_image(‘</w:t>
+            </w:r>
             <w:r>
               <w:rPr>
                 <w:rFonts w:ascii="Arial" w:hAnsi="Arial" w:cs="Arial"/>
                 <w:sz w:val="24"/>
                 <w:szCs w:val="24"/>
               </w:rPr>
-              <w:t>(‘</w:t>
+              <w:t>earnings_rankings_by_borough_plot_report</w:t>
             </w:r>
             <w:r>
               <w:rPr>
@@ -1334,23 +4469,7 @@
                 <w:sz w:val="24"/>
                 <w:szCs w:val="24"/>
               </w:rPr>
-              <w:t>earnings_rankings_by_borough_plot</w:t>
-            </w:r>
-            <w:r>
-              <w:rPr>
-                <w:rFonts w:ascii="Arial" w:hAnsi="Arial" w:cs="Arial"/>
-                <w:sz w:val="24"/>
-                <w:szCs w:val="24"/>
-              </w:rPr>
-              <w:t>’,’left’,</w:t>
-            </w:r>
-            <w:r>
-              <w:rPr>
-                <w:rFonts w:ascii="Arial" w:hAnsi="Arial" w:cs="Arial"/>
-                <w:sz w:val="24"/>
-                <w:szCs w:val="24"/>
-              </w:rPr>
-              <w:t>5</w:t>
+              <w:t>’,’left’,6</w:t>
             </w:r>
             <w:r>
               <w:rPr>
@@ -1396,6 +4515,670 @@
         </w:rPr>
       </w:pPr>
     </w:p>
+    <w:tbl>
+      <w:tblPr>
+        <w:tblStyle w:val="TableGrid"/>
+        <w:tblW w:w="0" w:type="auto"/>
+        <w:tblBorders>
+          <w:top w:val="none" w:sz="0" w:space="0" w:color="auto"/>
+          <w:left w:val="none" w:sz="0" w:space="0" w:color="auto"/>
+          <w:bottom w:val="none" w:sz="0" w:space="0" w:color="auto"/>
+          <w:right w:val="none" w:sz="0" w:space="0" w:color="auto"/>
+          <w:insideH w:val="none" w:sz="0" w:space="0" w:color="auto"/>
+          <w:insideV w:val="none" w:sz="0" w:space="0" w:color="auto"/>
+        </w:tblBorders>
+        <w:tblLook w:val="04A0" w:firstRow="1" w:lastRow="0" w:firstColumn="1" w:lastColumn="0" w:noHBand="0" w:noVBand="1"/>
+      </w:tblPr>
+      <w:tblGrid>
+        <w:gridCol w:w="9576"/>
+      </w:tblGrid>
+      <w:tr>
+        <w:tc>
+          <w:tcPr>
+            <w:tcW w:w="9576" w:type="dxa"/>
+          </w:tcPr>
+          <w:p>
+            <w:pPr>
+              <w:rPr>
+                <w:rFonts w:ascii="Arial" w:hAnsi="Arial" w:cs="Arial"/>
+                <w:sz w:val="32"/>
+                <w:szCs w:val="32"/>
+              </w:rPr>
+            </w:pPr>
+            <w:r>
+              <w:rPr>
+                <w:rFonts w:ascii="Arial" w:hAnsi="Arial" w:cs="Arial"/>
+                <w:sz w:val="32"/>
+                <w:szCs w:val="32"/>
+              </w:rPr>
+              <w:t>{{</w:t>
+            </w:r>
+          </w:p>
+          <w:p>
+            <w:pPr>
+              <w:rPr>
+                <w:rFonts w:ascii="Arial" w:hAnsi="Arial" w:cs="Arial"/>
+                <w:sz w:val="32"/>
+                <w:szCs w:val="32"/>
+              </w:rPr>
+            </w:pPr>
+            <w:r>
+              <w:rPr>
+                <w:rFonts w:ascii="Arial" w:hAnsi="Arial" w:cs="Arial"/>
+                <w:sz w:val="32"/>
+                <w:szCs w:val="32"/>
+              </w:rPr>
+              <w:t xml:space="preserve">if </w:t>
+            </w:r>
+            <w:proofErr w:type="spellStart"/>
+            <w:r>
+              <w:rPr>
+                <w:rFonts w:ascii="Arial" w:hAnsi="Arial" w:cs="Arial"/>
+                <w:sz w:val="32"/>
+                <w:szCs w:val="32"/>
+              </w:rPr>
+              <w:t>earnings_flat</w:t>
+            </w:r>
+            <w:proofErr w:type="spellEnd"/>
+            <w:r>
+              <w:rPr>
+                <w:rFonts w:ascii="Arial" w:hAnsi="Arial" w:cs="Arial"/>
+                <w:sz w:val="32"/>
+                <w:szCs w:val="32"/>
+              </w:rPr>
+              <w:t>:</w:t>
+            </w:r>
+          </w:p>
+          <w:p>
+            <w:pPr>
+              <w:rPr>
+                <w:rFonts w:ascii="Arial" w:hAnsi="Arial" w:cs="Arial"/>
+                <w:sz w:val="32"/>
+                <w:szCs w:val="32"/>
+              </w:rPr>
+            </w:pPr>
+            <w:r>
+              <w:rPr>
+                <w:rFonts w:ascii="Arial" w:hAnsi="Arial" w:cs="Arial"/>
+                <w:sz w:val="32"/>
+                <w:szCs w:val="32"/>
+              </w:rPr>
+              <w:t xml:space="preserve">  </w:t>
+            </w:r>
+            <w:proofErr w:type="spellStart"/>
+            <w:r>
+              <w:rPr>
+                <w:rFonts w:ascii="Arial" w:hAnsi="Arial" w:cs="Arial"/>
+                <w:sz w:val="32"/>
+                <w:szCs w:val="32"/>
+              </w:rPr>
+              <w:t>include_</w:t>
+            </w:r>
+            <w:proofErr w:type="gramStart"/>
+            <w:r>
+              <w:rPr>
+                <w:rFonts w:ascii="Arial" w:hAnsi="Arial" w:cs="Arial"/>
+                <w:sz w:val="32"/>
+                <w:szCs w:val="32"/>
+              </w:rPr>
+              <w:t>text</w:t>
+            </w:r>
+            <w:proofErr w:type="spellEnd"/>
+            <w:r>
+              <w:rPr>
+                <w:rFonts w:ascii="Arial" w:hAnsi="Arial" w:cs="Arial"/>
+                <w:sz w:val="32"/>
+                <w:szCs w:val="32"/>
+              </w:rPr>
+              <w:t>(</w:t>
+            </w:r>
+            <w:proofErr w:type="gramEnd"/>
+            <w:r>
+              <w:rPr>
+                <w:rFonts w:ascii="Arial" w:hAnsi="Arial" w:cs="Arial"/>
+                <w:sz w:val="32"/>
+                <w:szCs w:val="32"/>
+              </w:rPr>
+              <w:t>'</w:t>
+            </w:r>
+            <w:proofErr w:type="spellStart"/>
+            <w:r>
+              <w:rPr>
+                <w:rFonts w:ascii="Arial" w:hAnsi="Arial" w:cs="Arial"/>
+                <w:sz w:val="32"/>
+                <w:szCs w:val="32"/>
+              </w:rPr>
+              <w:t>earnings_trend_text</w:t>
+            </w:r>
+            <w:proofErr w:type="spellEnd"/>
+            <w:r>
+              <w:rPr>
+                <w:rFonts w:ascii="Arial" w:hAnsi="Arial" w:cs="Arial"/>
+                <w:sz w:val="32"/>
+                <w:szCs w:val="32"/>
+              </w:rPr>
+              <w:t>', ‘center’)</w:t>
+            </w:r>
+          </w:p>
+          <w:p>
+            <w:pPr>
+              <w:rPr>
+                <w:rFonts w:ascii="Arial" w:hAnsi="Arial" w:cs="Arial"/>
+                <w:sz w:val="32"/>
+                <w:szCs w:val="32"/>
+              </w:rPr>
+            </w:pPr>
+            <w:r>
+              <w:rPr>
+                <w:rFonts w:ascii="Arial" w:hAnsi="Arial" w:cs="Arial"/>
+                <w:sz w:val="32"/>
+                <w:szCs w:val="32"/>
+              </w:rPr>
+              <w:t>else:</w:t>
+            </w:r>
+          </w:p>
+          <w:p>
+            <w:pPr>
+              <w:rPr>
+                <w:rFonts w:ascii="Arial" w:hAnsi="Arial" w:cs="Arial"/>
+                <w:sz w:val="32"/>
+                <w:szCs w:val="32"/>
+              </w:rPr>
+            </w:pPr>
+            <w:r>
+              <w:rPr>
+                <w:rFonts w:ascii="Arial" w:hAnsi="Arial" w:cs="Arial"/>
+                <w:sz w:val="32"/>
+                <w:szCs w:val="32"/>
+              </w:rPr>
+              <w:t xml:space="preserve">  </w:t>
+            </w:r>
+            <w:proofErr w:type="spellStart"/>
+            <w:r>
+              <w:rPr>
+                <w:rFonts w:ascii="Arial" w:hAnsi="Arial" w:cs="Arial"/>
+                <w:sz w:val="32"/>
+                <w:szCs w:val="32"/>
+              </w:rPr>
+              <w:t>delete_</w:t>
+            </w:r>
+            <w:proofErr w:type="gramStart"/>
+            <w:r>
+              <w:rPr>
+                <w:rFonts w:ascii="Arial" w:hAnsi="Arial" w:cs="Arial"/>
+                <w:sz w:val="32"/>
+                <w:szCs w:val="32"/>
+              </w:rPr>
+              <w:t>row</w:t>
+            </w:r>
+            <w:proofErr w:type="spellEnd"/>
+            <w:r>
+              <w:rPr>
+                <w:rFonts w:ascii="Arial" w:hAnsi="Arial" w:cs="Arial"/>
+                <w:sz w:val="32"/>
+                <w:szCs w:val="32"/>
+              </w:rPr>
+              <w:t>(</w:t>
+            </w:r>
+            <w:proofErr w:type="gramEnd"/>
+            <w:r>
+              <w:rPr>
+                <w:rFonts w:ascii="Arial" w:hAnsi="Arial" w:cs="Arial"/>
+                <w:sz w:val="32"/>
+                <w:szCs w:val="32"/>
+              </w:rPr>
+              <w:t>)</w:t>
+            </w:r>
+          </w:p>
+          <w:p>
+            <w:pPr>
+              <w:rPr>
+                <w:rFonts w:ascii="Arial" w:hAnsi="Arial" w:cs="Arial"/>
+                <w:sz w:val="32"/>
+                <w:szCs w:val="32"/>
+              </w:rPr>
+            </w:pPr>
+            <w:r>
+              <w:rPr>
+                <w:rFonts w:ascii="Arial" w:hAnsi="Arial" w:cs="Arial"/>
+                <w:sz w:val="32"/>
+                <w:szCs w:val="32"/>
+              </w:rPr>
+              <w:t>}}</w:t>
+            </w:r>
+          </w:p>
+        </w:tc>
+      </w:tr>
+      <w:tr>
+        <w:tc>
+          <w:tcPr>
+            <w:tcW w:w="9576" w:type="dxa"/>
+          </w:tcPr>
+          <w:p>
+            <w:pPr>
+              <w:rPr>
+                <w:rFonts w:ascii="Arial" w:hAnsi="Arial" w:cs="Arial"/>
+                <w:color w:val="00B050"/>
+                <w:sz w:val="32"/>
+                <w:szCs w:val="32"/>
+              </w:rPr>
+            </w:pPr>
+            <w:r>
+              <w:rPr>
+                <w:rFonts w:ascii="Arial" w:hAnsi="Arial" w:cs="Arial"/>
+                <w:color w:val="00B050"/>
+                <w:sz w:val="32"/>
+                <w:szCs w:val="32"/>
+              </w:rPr>
+              <w:t>{{</w:t>
+            </w:r>
+          </w:p>
+          <w:p>
+            <w:pPr>
+              <w:rPr>
+                <w:rFonts w:ascii="Arial" w:hAnsi="Arial" w:cs="Arial"/>
+                <w:color w:val="00B050"/>
+                <w:sz w:val="32"/>
+                <w:szCs w:val="32"/>
+              </w:rPr>
+            </w:pPr>
+            <w:r>
+              <w:rPr>
+                <w:rFonts w:ascii="Arial" w:hAnsi="Arial" w:cs="Arial"/>
+                <w:color w:val="00B050"/>
+                <w:sz w:val="32"/>
+                <w:szCs w:val="32"/>
+              </w:rPr>
+              <w:t xml:space="preserve">if </w:t>
+            </w:r>
+            <w:proofErr w:type="spellStart"/>
+            <w:r>
+              <w:rPr>
+                <w:rFonts w:ascii="Arial" w:hAnsi="Arial" w:cs="Arial"/>
+                <w:color w:val="00B050"/>
+                <w:sz w:val="32"/>
+                <w:szCs w:val="32"/>
+              </w:rPr>
+              <w:t>earnings_up</w:t>
+            </w:r>
+            <w:proofErr w:type="spellEnd"/>
+            <w:r>
+              <w:rPr>
+                <w:rFonts w:ascii="Arial" w:hAnsi="Arial" w:cs="Arial"/>
+                <w:color w:val="00B050"/>
+                <w:sz w:val="32"/>
+                <w:szCs w:val="32"/>
+              </w:rPr>
+              <w:t>:</w:t>
+            </w:r>
+          </w:p>
+          <w:p>
+            <w:pPr>
+              <w:rPr>
+                <w:rFonts w:ascii="Arial" w:hAnsi="Arial" w:cs="Arial"/>
+                <w:color w:val="00B050"/>
+                <w:sz w:val="32"/>
+                <w:szCs w:val="32"/>
+              </w:rPr>
+            </w:pPr>
+            <w:r>
+              <w:rPr>
+                <w:rFonts w:ascii="Arial" w:hAnsi="Arial" w:cs="Arial"/>
+                <w:color w:val="00B050"/>
+                <w:sz w:val="32"/>
+                <w:szCs w:val="32"/>
+              </w:rPr>
+              <w:t xml:space="preserve">  </w:t>
+            </w:r>
+            <w:proofErr w:type="spellStart"/>
+            <w:r>
+              <w:rPr>
+                <w:rFonts w:ascii="Arial" w:hAnsi="Arial" w:cs="Arial"/>
+                <w:color w:val="00B050"/>
+                <w:sz w:val="32"/>
+                <w:szCs w:val="32"/>
+              </w:rPr>
+              <w:t>include_</w:t>
+            </w:r>
+            <w:proofErr w:type="gramStart"/>
+            <w:r>
+              <w:rPr>
+                <w:rFonts w:ascii="Arial" w:hAnsi="Arial" w:cs="Arial"/>
+                <w:color w:val="00B050"/>
+                <w:sz w:val="32"/>
+                <w:szCs w:val="32"/>
+              </w:rPr>
+              <w:t>text</w:t>
+            </w:r>
+            <w:proofErr w:type="spellEnd"/>
+            <w:r>
+              <w:rPr>
+                <w:rFonts w:ascii="Arial" w:hAnsi="Arial" w:cs="Arial"/>
+                <w:color w:val="00B050"/>
+                <w:sz w:val="32"/>
+                <w:szCs w:val="32"/>
+              </w:rPr>
+              <w:t>(</w:t>
+            </w:r>
+            <w:proofErr w:type="gramEnd"/>
+            <w:r>
+              <w:rPr>
+                <w:rFonts w:ascii="Arial" w:hAnsi="Arial" w:cs="Arial"/>
+                <w:color w:val="00B050"/>
+                <w:sz w:val="32"/>
+                <w:szCs w:val="32"/>
+              </w:rPr>
+              <w:t>'</w:t>
+            </w:r>
+            <w:proofErr w:type="spellStart"/>
+            <w:r>
+              <w:rPr>
+                <w:rFonts w:ascii="Arial" w:hAnsi="Arial" w:cs="Arial"/>
+                <w:color w:val="00B050"/>
+                <w:sz w:val="32"/>
+                <w:szCs w:val="32"/>
+              </w:rPr>
+              <w:t>earnings_trend_text</w:t>
+            </w:r>
+            <w:proofErr w:type="spellEnd"/>
+            <w:r>
+              <w:rPr>
+                <w:rFonts w:ascii="Arial" w:hAnsi="Arial" w:cs="Arial"/>
+                <w:color w:val="00B050"/>
+                <w:sz w:val="32"/>
+                <w:szCs w:val="32"/>
+              </w:rPr>
+              <w:t>', ‘center’)</w:t>
+            </w:r>
+          </w:p>
+          <w:p>
+            <w:pPr>
+              <w:rPr>
+                <w:rFonts w:ascii="Arial" w:hAnsi="Arial" w:cs="Arial"/>
+                <w:color w:val="00B050"/>
+                <w:sz w:val="32"/>
+                <w:szCs w:val="32"/>
+              </w:rPr>
+            </w:pPr>
+            <w:r>
+              <w:rPr>
+                <w:rFonts w:ascii="Arial" w:hAnsi="Arial" w:cs="Arial"/>
+                <w:color w:val="00B050"/>
+                <w:sz w:val="32"/>
+                <w:szCs w:val="32"/>
+              </w:rPr>
+              <w:t>else:</w:t>
+            </w:r>
+          </w:p>
+          <w:p>
+            <w:pPr>
+              <w:rPr>
+                <w:rFonts w:ascii="Arial" w:hAnsi="Arial" w:cs="Arial"/>
+                <w:color w:val="00B050"/>
+                <w:sz w:val="32"/>
+                <w:szCs w:val="32"/>
+              </w:rPr>
+            </w:pPr>
+            <w:r>
+              <w:rPr>
+                <w:rFonts w:ascii="Arial" w:hAnsi="Arial" w:cs="Arial"/>
+                <w:color w:val="00B050"/>
+                <w:sz w:val="32"/>
+                <w:szCs w:val="32"/>
+              </w:rPr>
+              <w:t xml:space="preserve">  </w:t>
+            </w:r>
+            <w:proofErr w:type="spellStart"/>
+            <w:r>
+              <w:rPr>
+                <w:rFonts w:ascii="Arial" w:hAnsi="Arial" w:cs="Arial"/>
+                <w:color w:val="00B050"/>
+                <w:sz w:val="32"/>
+                <w:szCs w:val="32"/>
+              </w:rPr>
+              <w:t>delete_row</w:t>
+            </w:r>
+            <w:proofErr w:type="spellEnd"/>
+            <w:r>
+              <w:rPr>
+                <w:rFonts w:ascii="Arial" w:hAnsi="Arial" w:cs="Arial"/>
+                <w:color w:val="00B050"/>
+                <w:sz w:val="32"/>
+                <w:szCs w:val="32"/>
+              </w:rPr>
+              <w:t>()</w:t>
+            </w:r>
+          </w:p>
+          <w:p>
+            <w:pPr>
+              <w:rPr>
+                <w:rFonts w:ascii="Arial" w:hAnsi="Arial" w:cs="Arial"/>
+                <w:color w:val="FF0000"/>
+                <w:sz w:val="32"/>
+                <w:szCs w:val="32"/>
+              </w:rPr>
+            </w:pPr>
+            <w:r>
+              <w:rPr>
+                <w:rFonts w:ascii="Arial" w:hAnsi="Arial" w:cs="Arial"/>
+                <w:color w:val="00B050"/>
+                <w:sz w:val="32"/>
+                <w:szCs w:val="32"/>
+              </w:rPr>
+              <w:t>}}</w:t>
+            </w:r>
+          </w:p>
+        </w:tc>
+      </w:tr>
+      <w:tr>
+        <w:tc>
+          <w:tcPr>
+            <w:tcW w:w="9576" w:type="dxa"/>
+          </w:tcPr>
+          <w:p>
+            <w:pPr>
+              <w:rPr>
+                <w:rFonts w:ascii="Arial" w:hAnsi="Arial" w:cs="Arial"/>
+                <w:color w:val="FF0000"/>
+                <w:sz w:val="32"/>
+                <w:szCs w:val="32"/>
+              </w:rPr>
+            </w:pPr>
+            <w:r>
+              <w:rPr>
+                <w:rFonts w:ascii="Arial" w:hAnsi="Arial" w:cs="Arial"/>
+                <w:color w:val="FF0000"/>
+                <w:sz w:val="32"/>
+                <w:szCs w:val="32"/>
+              </w:rPr>
+              <w:t>{{</w:t>
+            </w:r>
+          </w:p>
+          <w:p>
+            <w:pPr>
+              <w:rPr>
+                <w:rFonts w:ascii="Arial" w:hAnsi="Arial" w:cs="Arial"/>
+                <w:color w:val="FF0000"/>
+                <w:sz w:val="32"/>
+                <w:szCs w:val="32"/>
+              </w:rPr>
+            </w:pPr>
+            <w:r>
+              <w:rPr>
+                <w:rFonts w:ascii="Arial" w:hAnsi="Arial" w:cs="Arial"/>
+                <w:color w:val="FF0000"/>
+                <w:sz w:val="32"/>
+                <w:szCs w:val="32"/>
+              </w:rPr>
+              <w:t xml:space="preserve">if </w:t>
+            </w:r>
+            <w:proofErr w:type="spellStart"/>
+            <w:r>
+              <w:rPr>
+                <w:rFonts w:ascii="Arial" w:hAnsi="Arial" w:cs="Arial"/>
+                <w:color w:val="FF0000"/>
+                <w:sz w:val="32"/>
+                <w:szCs w:val="32"/>
+              </w:rPr>
+              <w:t>earnings_down</w:t>
+            </w:r>
+            <w:proofErr w:type="spellEnd"/>
+            <w:r>
+              <w:rPr>
+                <w:rFonts w:ascii="Arial" w:hAnsi="Arial" w:cs="Arial"/>
+                <w:color w:val="FF0000"/>
+                <w:sz w:val="32"/>
+                <w:szCs w:val="32"/>
+              </w:rPr>
+              <w:t>:</w:t>
+            </w:r>
+          </w:p>
+          <w:p>
+            <w:pPr>
+              <w:rPr>
+                <w:rFonts w:ascii="Arial" w:hAnsi="Arial" w:cs="Arial"/>
+                <w:color w:val="FF0000"/>
+                <w:sz w:val="32"/>
+                <w:szCs w:val="32"/>
+              </w:rPr>
+            </w:pPr>
+            <w:r>
+              <w:rPr>
+                <w:rFonts w:ascii="Arial" w:hAnsi="Arial" w:cs="Arial"/>
+                <w:color w:val="FF0000"/>
+                <w:sz w:val="32"/>
+                <w:szCs w:val="32"/>
+              </w:rPr>
+              <w:t xml:space="preserve">  </w:t>
+            </w:r>
+            <w:proofErr w:type="spellStart"/>
+            <w:r>
+              <w:rPr>
+                <w:rFonts w:ascii="Arial" w:hAnsi="Arial" w:cs="Arial"/>
+                <w:color w:val="FF0000"/>
+                <w:sz w:val="32"/>
+                <w:szCs w:val="32"/>
+              </w:rPr>
+              <w:t>include_text</w:t>
+            </w:r>
+            <w:proofErr w:type="spellEnd"/>
+            <w:r>
+              <w:rPr>
+                <w:rFonts w:ascii="Arial" w:hAnsi="Arial" w:cs="Arial"/>
+                <w:color w:val="FF0000"/>
+                <w:sz w:val="32"/>
+                <w:szCs w:val="32"/>
+              </w:rPr>
+              <w:t>('</w:t>
+            </w:r>
+            <w:proofErr w:type="spellStart"/>
+            <w:r>
+              <w:rPr>
+                <w:rFonts w:ascii="Arial" w:hAnsi="Arial" w:cs="Arial"/>
+                <w:color w:val="FF0000"/>
+                <w:sz w:val="32"/>
+                <w:szCs w:val="32"/>
+              </w:rPr>
+              <w:t>earnings_trend_text</w:t>
+            </w:r>
+            <w:proofErr w:type="spellEnd"/>
+            <w:r>
+              <w:rPr>
+                <w:rFonts w:ascii="Arial" w:hAnsi="Arial" w:cs="Arial"/>
+                <w:color w:val="FF0000"/>
+                <w:sz w:val="32"/>
+                <w:szCs w:val="32"/>
+              </w:rPr>
+              <w:t>', ‘center’)</w:t>
+            </w:r>
+          </w:p>
+          <w:p>
+            <w:pPr>
+              <w:rPr>
+                <w:rFonts w:ascii="Arial" w:hAnsi="Arial" w:cs="Arial"/>
+                <w:color w:val="FF0000"/>
+                <w:sz w:val="32"/>
+                <w:szCs w:val="32"/>
+              </w:rPr>
+            </w:pPr>
+            <w:r>
+              <w:rPr>
+                <w:rFonts w:ascii="Arial" w:hAnsi="Arial" w:cs="Arial"/>
+                <w:color w:val="FF0000"/>
+                <w:sz w:val="32"/>
+                <w:szCs w:val="32"/>
+              </w:rPr>
+              <w:t>else:</w:t>
+            </w:r>
+          </w:p>
+          <w:p>
+            <w:pPr>
+              <w:rPr>
+                <w:rFonts w:ascii="Arial" w:hAnsi="Arial" w:cs="Arial"/>
+                <w:color w:val="FF0000"/>
+                <w:sz w:val="32"/>
+                <w:szCs w:val="32"/>
+              </w:rPr>
+            </w:pPr>
+            <w:r>
+              <w:rPr>
+                <w:rFonts w:ascii="Arial" w:hAnsi="Arial" w:cs="Arial"/>
+                <w:color w:val="FF0000"/>
+                <w:sz w:val="32"/>
+                <w:szCs w:val="32"/>
+              </w:rPr>
+              <w:t xml:space="preserve">  </w:t>
+            </w:r>
+            <w:proofErr w:type="spellStart"/>
+            <w:r>
+              <w:rPr>
+                <w:rFonts w:ascii="Arial" w:hAnsi="Arial" w:cs="Arial"/>
+                <w:color w:val="FF0000"/>
+                <w:sz w:val="32"/>
+                <w:szCs w:val="32"/>
+              </w:rPr>
+              <w:t>delete_row</w:t>
+            </w:r>
+            <w:proofErr w:type="spellEnd"/>
+            <w:r>
+              <w:rPr>
+                <w:rFonts w:ascii="Arial" w:hAnsi="Arial" w:cs="Arial"/>
+                <w:color w:val="FF0000"/>
+                <w:sz w:val="32"/>
+                <w:szCs w:val="32"/>
+              </w:rPr>
+              <w:t>()</w:t>
+            </w:r>
+          </w:p>
+          <w:p>
+            <w:pPr>
+              <w:rPr>
+                <w:rFonts w:ascii="Arial" w:hAnsi="Arial" w:cs="Arial"/>
+                <w:color w:val="00B050"/>
+                <w:sz w:val="32"/>
+                <w:szCs w:val="32"/>
+              </w:rPr>
+            </w:pPr>
+            <w:r>
+              <w:rPr>
+                <w:rFonts w:ascii="Arial" w:hAnsi="Arial" w:cs="Arial"/>
+                <w:color w:val="FF0000"/>
+                <w:sz w:val="32"/>
+                <w:szCs w:val="32"/>
+              </w:rPr>
+              <w:t>}}</w:t>
+            </w:r>
+          </w:p>
+        </w:tc>
+      </w:tr>
+    </w:tbl>
+    <w:p>
+      <w:pPr>
+        <w:rPr>
+          <w:rFonts w:ascii="Arial" w:hAnsi="Arial" w:cs="Arial"/>
+        </w:rPr>
+      </w:pPr>
+    </w:p>
     <w:p>
       <w:pPr>
         <w:rPr>
@@ -1428,8 +5211,6 @@
         <w:t>Crime</w:t>
       </w:r>
     </w:p>
-    <w:p/>
-    <w:p/>
     <w:p/>
     <w:tbl>
       <w:tblPr>
@@ -1492,7 +5273,7 @@
                 <w:sz w:val="24"/>
                 <w:szCs w:val="24"/>
               </w:rPr>
-              <w:t>crime_per_capita_ranking_by_borough_plot</w:t>
+              <w:t>crime_per_capita_ranking_by_borough_plot_report</w:t>
             </w:r>
             <w:r>
               <w:rPr>
@@ -1500,23 +5281,7 @@
                 <w:sz w:val="24"/>
                 <w:szCs w:val="24"/>
               </w:rPr>
-              <w:t>’,’left’,6</w:t>
-            </w:r>
-            <w:r>
-              <w:rPr>
-                <w:rFonts w:ascii="Arial" w:hAnsi="Arial" w:cs="Arial"/>
-                <w:sz w:val="24"/>
-                <w:szCs w:val="24"/>
-              </w:rPr>
-              <w:t>.5</w:t>
-            </w:r>
-            <w:r>
-              <w:rPr>
-                <w:rFonts w:ascii="Arial" w:hAnsi="Arial" w:cs="Arial"/>
-                <w:sz w:val="24"/>
-                <w:szCs w:val="24"/>
-              </w:rPr>
-              <w:t>)</w:t>
+              <w:t>’,’left’,6.5)</w:t>
             </w:r>
           </w:p>
           <w:p>
@@ -1539,66 +5304,6 @@
         </w:tc>
       </w:tr>
     </w:tbl>
-    <w:p>
-      <w:pPr>
-        <w:rPr>
-          <w:rFonts w:ascii="Arial" w:hAnsi="Arial" w:cs="Arial"/>
-        </w:rPr>
-      </w:pPr>
-    </w:p>
-    <w:p>
-      <w:pPr>
-        <w:rPr>
-          <w:rFonts w:ascii="Arial" w:hAnsi="Arial" w:cs="Arial"/>
-        </w:rPr>
-      </w:pPr>
-      <w:r>
-        <w:rPr>
-          <w:rFonts w:ascii="Arial" w:hAnsi="Arial" w:cs="Arial"/>
-        </w:rPr>
-        <w:br w:type="page"/>
-      </w:r>
-    </w:p>
-    <w:p>
-      <w:pPr>
-        <w:rPr>
-          <w:rFonts w:ascii="Arial" w:hAnsi="Arial" w:cs="Arial"/>
-        </w:rPr>
-      </w:pPr>
-    </w:p>
-    <w:p>
-      <w:pPr>
-        <w:rPr>
-          <w:rFonts w:ascii="Arial" w:hAnsi="Arial" w:cs="Arial"/>
-        </w:rPr>
-      </w:pPr>
-      <w:r>
-        <w:rPr>
-          <w:rFonts w:ascii="Arial" w:hAnsi="Arial" w:cs="Arial"/>
-        </w:rPr>
-        <w:t>Appendices</w:t>
-      </w:r>
-    </w:p>
-    <w:p>
-      <w:pPr>
-        <w:rPr>
-          <w:rFonts w:ascii="Arial" w:hAnsi="Arial" w:cs="Arial"/>
-        </w:rPr>
-      </w:pPr>
-    </w:p>
-    <w:p>
-      <w:pPr>
-        <w:rPr>
-          <w:rFonts w:ascii="Arial" w:hAnsi="Arial" w:cs="Arial"/>
-        </w:rPr>
-      </w:pPr>
-      <w:r>
-        <w:rPr>
-          <w:rFonts w:ascii="Arial" w:hAnsi="Arial" w:cs="Arial"/>
-        </w:rPr>
-        <w:t>Appendix A</w:t>
-      </w:r>
-    </w:p>
     <w:p>
       <w:pPr>
         <w:rPr>
@@ -1632,11 +5337,15 @@
             <w:pPr>
               <w:rPr>
                 <w:rFonts w:ascii="Arial" w:hAnsi="Arial" w:cs="Arial"/>
+                <w:sz w:val="32"/>
+                <w:szCs w:val="32"/>
               </w:rPr>
             </w:pPr>
             <w:r>
               <w:rPr>
                 <w:rFonts w:ascii="Arial" w:hAnsi="Arial" w:cs="Arial"/>
+                <w:sz w:val="32"/>
+                <w:szCs w:val="32"/>
               </w:rPr>
               <w:t>{{</w:t>
             </w:r>
@@ -1645,44 +5354,171 @@
             <w:pPr>
               <w:rPr>
                 <w:rFonts w:ascii="Arial" w:hAnsi="Arial" w:cs="Arial"/>
+                <w:sz w:val="32"/>
+                <w:szCs w:val="32"/>
               </w:rPr>
             </w:pPr>
+            <w:r>
+              <w:rPr>
+                <w:rFonts w:ascii="Arial" w:hAnsi="Arial" w:cs="Arial"/>
+                <w:sz w:val="32"/>
+                <w:szCs w:val="32"/>
+              </w:rPr>
+              <w:t xml:space="preserve">if </w:t>
+            </w:r>
             <w:proofErr w:type="spellStart"/>
             <w:r>
               <w:rPr>
                 <w:rFonts w:ascii="Arial" w:hAnsi="Arial" w:cs="Arial"/>
-              </w:rPr>
-              <w:t>include_image</w:t>
+                <w:sz w:val="32"/>
+                <w:szCs w:val="32"/>
+              </w:rPr>
+              <w:t>crime</w:t>
+            </w:r>
+            <w:r>
+              <w:rPr>
+                <w:rFonts w:ascii="Arial" w:hAnsi="Arial" w:cs="Arial"/>
+                <w:sz w:val="32"/>
+                <w:szCs w:val="32"/>
+              </w:rPr>
+              <w:t>_flat</w:t>
             </w:r>
             <w:proofErr w:type="spellEnd"/>
             <w:r>
               <w:rPr>
                 <w:rFonts w:ascii="Arial" w:hAnsi="Arial" w:cs="Arial"/>
-              </w:rPr>
-              <w:t>(‘earnings_rankings_by_borough_plot’,’left’,</w:t>
-            </w:r>
-            <w:r>
-              <w:rPr>
-                <w:rFonts w:ascii="Arial" w:hAnsi="Arial" w:cs="Arial"/>
-              </w:rPr>
-              <w:t>7.5</w:t>
-            </w:r>
-            <w:r>
-              <w:rPr>
-                <w:rFonts w:ascii="Arial" w:hAnsi="Arial" w:cs="Arial"/>
-              </w:rPr>
-              <w:t>)</w:t>
+                <w:sz w:val="32"/>
+                <w:szCs w:val="32"/>
+              </w:rPr>
+              <w:t>:</w:t>
             </w:r>
           </w:p>
           <w:p>
             <w:pPr>
               <w:rPr>
                 <w:rFonts w:ascii="Arial" w:hAnsi="Arial" w:cs="Arial"/>
+                <w:sz w:val="32"/>
+                <w:szCs w:val="32"/>
               </w:rPr>
             </w:pPr>
             <w:r>
               <w:rPr>
                 <w:rFonts w:ascii="Arial" w:hAnsi="Arial" w:cs="Arial"/>
+                <w:sz w:val="32"/>
+                <w:szCs w:val="32"/>
+              </w:rPr>
+              <w:t xml:space="preserve">  </w:t>
+            </w:r>
+            <w:proofErr w:type="spellStart"/>
+            <w:r>
+              <w:rPr>
+                <w:rFonts w:ascii="Arial" w:hAnsi="Arial" w:cs="Arial"/>
+                <w:sz w:val="32"/>
+                <w:szCs w:val="32"/>
+              </w:rPr>
+              <w:t>include_text</w:t>
+            </w:r>
+            <w:proofErr w:type="spellEnd"/>
+            <w:r>
+              <w:rPr>
+                <w:rFonts w:ascii="Arial" w:hAnsi="Arial" w:cs="Arial"/>
+                <w:sz w:val="32"/>
+                <w:szCs w:val="32"/>
+              </w:rPr>
+              <w:t>('</w:t>
+            </w:r>
+            <w:proofErr w:type="spellStart"/>
+            <w:r>
+              <w:rPr>
+                <w:rFonts w:ascii="Arial" w:hAnsi="Arial" w:cs="Arial"/>
+                <w:sz w:val="32"/>
+                <w:szCs w:val="32"/>
+              </w:rPr>
+              <w:t>crime</w:t>
+            </w:r>
+            <w:r>
+              <w:rPr>
+                <w:rFonts w:ascii="Arial" w:hAnsi="Arial" w:cs="Arial"/>
+                <w:sz w:val="32"/>
+                <w:szCs w:val="32"/>
+              </w:rPr>
+              <w:t>_trend_text</w:t>
+            </w:r>
+            <w:proofErr w:type="spellEnd"/>
+            <w:r>
+              <w:rPr>
+                <w:rFonts w:ascii="Arial" w:hAnsi="Arial" w:cs="Arial"/>
+                <w:sz w:val="32"/>
+                <w:szCs w:val="32"/>
+              </w:rPr>
+              <w:t>', ‘center’)</w:t>
+            </w:r>
+          </w:p>
+          <w:p>
+            <w:pPr>
+              <w:rPr>
+                <w:rFonts w:ascii="Arial" w:hAnsi="Arial" w:cs="Arial"/>
+                <w:sz w:val="32"/>
+                <w:szCs w:val="32"/>
+              </w:rPr>
+            </w:pPr>
+            <w:r>
+              <w:rPr>
+                <w:rFonts w:ascii="Arial" w:hAnsi="Arial" w:cs="Arial"/>
+                <w:sz w:val="32"/>
+                <w:szCs w:val="32"/>
+              </w:rPr>
+              <w:t>else:</w:t>
+            </w:r>
+          </w:p>
+          <w:p>
+            <w:pPr>
+              <w:rPr>
+                <w:rFonts w:ascii="Arial" w:hAnsi="Arial" w:cs="Arial"/>
+                <w:sz w:val="32"/>
+                <w:szCs w:val="32"/>
+              </w:rPr>
+            </w:pPr>
+            <w:r>
+              <w:rPr>
+                <w:rFonts w:ascii="Arial" w:hAnsi="Arial" w:cs="Arial"/>
+                <w:sz w:val="32"/>
+                <w:szCs w:val="32"/>
+              </w:rPr>
+              <w:t xml:space="preserve">  </w:t>
+            </w:r>
+            <w:proofErr w:type="spellStart"/>
+            <w:r>
+              <w:rPr>
+                <w:rFonts w:ascii="Arial" w:hAnsi="Arial" w:cs="Arial"/>
+                <w:sz w:val="32"/>
+                <w:szCs w:val="32"/>
+              </w:rPr>
+              <w:t>delete_row</w:t>
+            </w:r>
+            <w:proofErr w:type="spellEnd"/>
+            <w:r>
+              <w:rPr>
+                <w:rFonts w:ascii="Arial" w:hAnsi="Arial" w:cs="Arial"/>
+                <w:sz w:val="32"/>
+                <w:szCs w:val="32"/>
+              </w:rPr>
+              <w:t>()</w:t>
+            </w:r>
+          </w:p>
+          <w:p>
+            <w:pPr>
+              <w:rPr>
+                <w:rFonts w:ascii="Arial" w:hAnsi="Arial" w:cs="Arial"/>
+                <w:sz w:val="32"/>
+                <w:szCs w:val="32"/>
+              </w:rPr>
+            </w:pPr>
+            <w:r>
+              <w:rPr>
+                <w:rFonts w:ascii="Arial" w:hAnsi="Arial" w:cs="Arial"/>
+                <w:sz w:val="32"/>
+                <w:szCs w:val="32"/>
               </w:rPr>
               <w:t>}}</w:t>
             </w:r>
@@ -1696,16 +5532,397 @@
           </w:tcPr>
           <w:p>
             <w:pPr>
-              <w:jc w:val="center"/>
-              <w:rPr>
-                <w:rFonts w:ascii="Arial" w:hAnsi="Arial" w:cs="Arial"/>
+              <w:rPr>
+                <w:rFonts w:ascii="Arial" w:hAnsi="Arial" w:cs="Arial"/>
+                <w:color w:val="FF0000"/>
+                <w:sz w:val="32"/>
+                <w:szCs w:val="32"/>
               </w:rPr>
             </w:pPr>
             <w:r>
               <w:rPr>
                 <w:rFonts w:ascii="Arial" w:hAnsi="Arial" w:cs="Arial"/>
-              </w:rPr>
-              <w:t>All boroughs ranked</w:t>
+                <w:color w:val="FF0000"/>
+                <w:sz w:val="32"/>
+                <w:szCs w:val="32"/>
+              </w:rPr>
+              <w:t>{{</w:t>
+            </w:r>
+          </w:p>
+          <w:p>
+            <w:pPr>
+              <w:rPr>
+                <w:rFonts w:ascii="Arial" w:hAnsi="Arial" w:cs="Arial"/>
+                <w:color w:val="FF0000"/>
+                <w:sz w:val="32"/>
+                <w:szCs w:val="32"/>
+              </w:rPr>
+            </w:pPr>
+            <w:r>
+              <w:rPr>
+                <w:rFonts w:ascii="Arial" w:hAnsi="Arial" w:cs="Arial"/>
+                <w:color w:val="FF0000"/>
+                <w:sz w:val="32"/>
+                <w:szCs w:val="32"/>
+              </w:rPr>
+              <w:t xml:space="preserve">if </w:t>
+            </w:r>
+            <w:proofErr w:type="spellStart"/>
+            <w:r>
+              <w:rPr>
+                <w:rFonts w:ascii="Arial" w:hAnsi="Arial" w:cs="Arial"/>
+                <w:color w:val="FF0000"/>
+                <w:sz w:val="32"/>
+                <w:szCs w:val="32"/>
+              </w:rPr>
+              <w:t>crime_up</w:t>
+            </w:r>
+            <w:proofErr w:type="spellEnd"/>
+            <w:r>
+              <w:rPr>
+                <w:rFonts w:ascii="Arial" w:hAnsi="Arial" w:cs="Arial"/>
+                <w:color w:val="FF0000"/>
+                <w:sz w:val="32"/>
+                <w:szCs w:val="32"/>
+              </w:rPr>
+              <w:t>:</w:t>
+            </w:r>
+          </w:p>
+          <w:p>
+            <w:pPr>
+              <w:rPr>
+                <w:rFonts w:ascii="Arial" w:hAnsi="Arial" w:cs="Arial"/>
+                <w:color w:val="FF0000"/>
+                <w:sz w:val="32"/>
+                <w:szCs w:val="32"/>
+              </w:rPr>
+            </w:pPr>
+            <w:r>
+              <w:rPr>
+                <w:rFonts w:ascii="Arial" w:hAnsi="Arial" w:cs="Arial"/>
+                <w:color w:val="FF0000"/>
+                <w:sz w:val="32"/>
+                <w:szCs w:val="32"/>
+              </w:rPr>
+              <w:t xml:space="preserve">  </w:t>
+            </w:r>
+            <w:proofErr w:type="spellStart"/>
+            <w:r>
+              <w:rPr>
+                <w:rFonts w:ascii="Arial" w:hAnsi="Arial" w:cs="Arial"/>
+                <w:color w:val="FF0000"/>
+                <w:sz w:val="32"/>
+                <w:szCs w:val="32"/>
+              </w:rPr>
+              <w:t>include_text</w:t>
+            </w:r>
+            <w:proofErr w:type="spellEnd"/>
+            <w:r>
+              <w:rPr>
+                <w:rFonts w:ascii="Arial" w:hAnsi="Arial" w:cs="Arial"/>
+                <w:color w:val="FF0000"/>
+                <w:sz w:val="32"/>
+                <w:szCs w:val="32"/>
+              </w:rPr>
+              <w:t>('</w:t>
+            </w:r>
+            <w:proofErr w:type="spellStart"/>
+            <w:r>
+              <w:rPr>
+                <w:rFonts w:ascii="Arial" w:hAnsi="Arial" w:cs="Arial"/>
+                <w:color w:val="FF0000"/>
+                <w:sz w:val="32"/>
+                <w:szCs w:val="32"/>
+              </w:rPr>
+              <w:t>crime_trend_text</w:t>
+            </w:r>
+            <w:proofErr w:type="spellEnd"/>
+            <w:r>
+              <w:rPr>
+                <w:rFonts w:ascii="Arial" w:hAnsi="Arial" w:cs="Arial"/>
+                <w:color w:val="FF0000"/>
+                <w:sz w:val="32"/>
+                <w:szCs w:val="32"/>
+              </w:rPr>
+              <w:t>', ‘center’)</w:t>
+            </w:r>
+          </w:p>
+          <w:p>
+            <w:pPr>
+              <w:rPr>
+                <w:rFonts w:ascii="Arial" w:hAnsi="Arial" w:cs="Arial"/>
+                <w:color w:val="FF0000"/>
+                <w:sz w:val="32"/>
+                <w:szCs w:val="32"/>
+              </w:rPr>
+            </w:pPr>
+            <w:r>
+              <w:rPr>
+                <w:rFonts w:ascii="Arial" w:hAnsi="Arial" w:cs="Arial"/>
+                <w:color w:val="FF0000"/>
+                <w:sz w:val="32"/>
+                <w:szCs w:val="32"/>
+              </w:rPr>
+              <w:t>else:</w:t>
+            </w:r>
+          </w:p>
+          <w:p>
+            <w:pPr>
+              <w:rPr>
+                <w:rFonts w:ascii="Arial" w:hAnsi="Arial" w:cs="Arial"/>
+                <w:color w:val="FF0000"/>
+                <w:sz w:val="32"/>
+                <w:szCs w:val="32"/>
+              </w:rPr>
+            </w:pPr>
+            <w:r>
+              <w:rPr>
+                <w:rFonts w:ascii="Arial" w:hAnsi="Arial" w:cs="Arial"/>
+                <w:color w:val="FF0000"/>
+                <w:sz w:val="32"/>
+                <w:szCs w:val="32"/>
+              </w:rPr>
+              <w:t xml:space="preserve">  </w:t>
+            </w:r>
+            <w:proofErr w:type="spellStart"/>
+            <w:r>
+              <w:rPr>
+                <w:rFonts w:ascii="Arial" w:hAnsi="Arial" w:cs="Arial"/>
+                <w:color w:val="FF0000"/>
+                <w:sz w:val="32"/>
+                <w:szCs w:val="32"/>
+              </w:rPr>
+              <w:t>delete_row</w:t>
+            </w:r>
+            <w:proofErr w:type="spellEnd"/>
+            <w:r>
+              <w:rPr>
+                <w:rFonts w:ascii="Arial" w:hAnsi="Arial" w:cs="Arial"/>
+                <w:color w:val="FF0000"/>
+                <w:sz w:val="32"/>
+                <w:szCs w:val="32"/>
+              </w:rPr>
+              <w:t>()</w:t>
+            </w:r>
+          </w:p>
+          <w:p>
+            <w:pPr>
+              <w:rPr>
+                <w:rFonts w:ascii="Arial" w:hAnsi="Arial" w:cs="Arial"/>
+                <w:color w:val="FF0000"/>
+                <w:sz w:val="32"/>
+                <w:szCs w:val="32"/>
+              </w:rPr>
+            </w:pPr>
+            <w:r>
+              <w:rPr>
+                <w:rFonts w:ascii="Arial" w:hAnsi="Arial" w:cs="Arial"/>
+                <w:color w:val="FF0000"/>
+                <w:sz w:val="32"/>
+                <w:szCs w:val="32"/>
+              </w:rPr>
+              <w:t>}}</w:t>
+            </w:r>
+          </w:p>
+        </w:tc>
+      </w:tr>
+      <w:tr>
+        <w:tc>
+          <w:tcPr>
+            <w:tcW w:w="9576" w:type="dxa"/>
+          </w:tcPr>
+          <w:p>
+            <w:pPr>
+              <w:rPr>
+                <w:rFonts w:ascii="Arial" w:hAnsi="Arial" w:cs="Arial"/>
+                <w:color w:val="00B050"/>
+                <w:sz w:val="32"/>
+                <w:szCs w:val="32"/>
+              </w:rPr>
+            </w:pPr>
+            <w:r>
+              <w:rPr>
+                <w:rFonts w:ascii="Arial" w:hAnsi="Arial" w:cs="Arial"/>
+                <w:color w:val="00B050"/>
+                <w:sz w:val="32"/>
+                <w:szCs w:val="32"/>
+              </w:rPr>
+              <w:t>{{</w:t>
+            </w:r>
+          </w:p>
+          <w:p>
+            <w:pPr>
+              <w:rPr>
+                <w:rFonts w:ascii="Arial" w:hAnsi="Arial" w:cs="Arial"/>
+                <w:color w:val="00B050"/>
+                <w:sz w:val="32"/>
+                <w:szCs w:val="32"/>
+              </w:rPr>
+            </w:pPr>
+            <w:r>
+              <w:rPr>
+                <w:rFonts w:ascii="Arial" w:hAnsi="Arial" w:cs="Arial"/>
+                <w:color w:val="00B050"/>
+                <w:sz w:val="32"/>
+                <w:szCs w:val="32"/>
+              </w:rPr>
+              <w:t xml:space="preserve">if </w:t>
+            </w:r>
+            <w:proofErr w:type="spellStart"/>
+            <w:r>
+              <w:rPr>
+                <w:rFonts w:ascii="Arial" w:hAnsi="Arial" w:cs="Arial"/>
+                <w:color w:val="00B050"/>
+                <w:sz w:val="32"/>
+                <w:szCs w:val="32"/>
+              </w:rPr>
+              <w:t>crime_down</w:t>
+            </w:r>
+            <w:proofErr w:type="spellEnd"/>
+            <w:r>
+              <w:rPr>
+                <w:rFonts w:ascii="Arial" w:hAnsi="Arial" w:cs="Arial"/>
+                <w:color w:val="00B050"/>
+                <w:sz w:val="32"/>
+                <w:szCs w:val="32"/>
+              </w:rPr>
+              <w:t>:</w:t>
+            </w:r>
+          </w:p>
+          <w:p>
+            <w:pPr>
+              <w:rPr>
+                <w:rFonts w:ascii="Arial" w:hAnsi="Arial" w:cs="Arial"/>
+                <w:color w:val="00B050"/>
+                <w:sz w:val="32"/>
+                <w:szCs w:val="32"/>
+              </w:rPr>
+            </w:pPr>
+            <w:r>
+              <w:rPr>
+                <w:rFonts w:ascii="Arial" w:hAnsi="Arial" w:cs="Arial"/>
+                <w:color w:val="00B050"/>
+                <w:sz w:val="32"/>
+                <w:szCs w:val="32"/>
+              </w:rPr>
+              <w:t xml:space="preserve">  </w:t>
+            </w:r>
+            <w:proofErr w:type="spellStart"/>
+            <w:r>
+              <w:rPr>
+                <w:rFonts w:ascii="Arial" w:hAnsi="Arial" w:cs="Arial"/>
+                <w:color w:val="00B050"/>
+                <w:sz w:val="32"/>
+                <w:szCs w:val="32"/>
+              </w:rPr>
+              <w:t>include_text</w:t>
+            </w:r>
+            <w:proofErr w:type="spellEnd"/>
+            <w:r>
+              <w:rPr>
+                <w:rFonts w:ascii="Arial" w:hAnsi="Arial" w:cs="Arial"/>
+                <w:color w:val="00B050"/>
+                <w:sz w:val="32"/>
+                <w:szCs w:val="32"/>
+              </w:rPr>
+              <w:t>('</w:t>
+            </w:r>
+            <w:proofErr w:type="spellStart"/>
+            <w:r>
+              <w:rPr>
+                <w:rFonts w:ascii="Arial" w:hAnsi="Arial" w:cs="Arial"/>
+                <w:color w:val="00B050"/>
+                <w:sz w:val="32"/>
+                <w:szCs w:val="32"/>
+              </w:rPr>
+              <w:t>crime_trend_text</w:t>
+            </w:r>
+            <w:proofErr w:type="spellEnd"/>
+            <w:r>
+              <w:rPr>
+                <w:rFonts w:ascii="Arial" w:hAnsi="Arial" w:cs="Arial"/>
+                <w:color w:val="00B050"/>
+                <w:sz w:val="32"/>
+                <w:szCs w:val="32"/>
+              </w:rPr>
+              <w:t>', ‘center’)</w:t>
+            </w:r>
+          </w:p>
+          <w:p>
+            <w:pPr>
+              <w:rPr>
+                <w:rFonts w:ascii="Arial" w:hAnsi="Arial" w:cs="Arial"/>
+                <w:color w:val="00B050"/>
+                <w:sz w:val="32"/>
+                <w:szCs w:val="32"/>
+              </w:rPr>
+            </w:pPr>
+            <w:r>
+              <w:rPr>
+                <w:rFonts w:ascii="Arial" w:hAnsi="Arial" w:cs="Arial"/>
+                <w:color w:val="00B050"/>
+                <w:sz w:val="32"/>
+                <w:szCs w:val="32"/>
+              </w:rPr>
+              <w:t>else:</w:t>
+            </w:r>
+          </w:p>
+          <w:p>
+            <w:pPr>
+              <w:rPr>
+                <w:rFonts w:ascii="Arial" w:hAnsi="Arial" w:cs="Arial"/>
+                <w:color w:val="00B050"/>
+                <w:sz w:val="32"/>
+                <w:szCs w:val="32"/>
+              </w:rPr>
+            </w:pPr>
+            <w:r>
+              <w:rPr>
+                <w:rFonts w:ascii="Arial" w:hAnsi="Arial" w:cs="Arial"/>
+                <w:color w:val="00B050"/>
+                <w:sz w:val="32"/>
+                <w:szCs w:val="32"/>
+              </w:rPr>
+              <w:t xml:space="preserve">  </w:t>
+            </w:r>
+            <w:proofErr w:type="spellStart"/>
+            <w:r>
+              <w:rPr>
+                <w:rFonts w:ascii="Arial" w:hAnsi="Arial" w:cs="Arial"/>
+                <w:color w:val="00B050"/>
+                <w:sz w:val="32"/>
+                <w:szCs w:val="32"/>
+              </w:rPr>
+              <w:t>delete_row</w:t>
+            </w:r>
+            <w:proofErr w:type="spellEnd"/>
+            <w:r>
+              <w:rPr>
+                <w:rFonts w:ascii="Arial" w:hAnsi="Arial" w:cs="Arial"/>
+                <w:color w:val="00B050"/>
+                <w:sz w:val="32"/>
+                <w:szCs w:val="32"/>
+              </w:rPr>
+              <w:t>()</w:t>
+            </w:r>
+          </w:p>
+          <w:p>
+            <w:pPr>
+              <w:rPr>
+                <w:rFonts w:ascii="Arial" w:hAnsi="Arial" w:cs="Arial"/>
+                <w:color w:val="00B050"/>
+                <w:sz w:val="32"/>
+                <w:szCs w:val="32"/>
+              </w:rPr>
+            </w:pPr>
+            <w:r>
+              <w:rPr>
+                <w:rFonts w:ascii="Arial" w:hAnsi="Arial" w:cs="Arial"/>
+                <w:color w:val="00B050"/>
+                <w:sz w:val="32"/>
+                <w:szCs w:val="32"/>
+              </w:rPr>
+              <w:t>}}</w:t>
             </w:r>
           </w:p>
         </w:tc>
@@ -2425,6 +6642,7 @@
   <w:style w:type="paragraph" w:default="1" w:styleId="Normal">
     <w:name w:val="Normal"/>
     <w:qFormat/>
+    <w:rsid w:val="00E67D7B"/>
   </w:style>
   <w:style w:type="paragraph" w:styleId="Heading1">
     <w:name w:val="heading 1"/>

</xml_diff>